<commit_message>
add notes to doc
</commit_message>
<xml_diff>
--- a/Документация/Диспетчеризация Документация.docx
+++ b/Документация/Диспетчеризация Документация.docx
@@ -1650,23 +1650,56 @@
           <w:rFonts w:ascii="Times New Roman" w:hAnsi="Times New Roman" w:cs="Times New Roman"/>
           <w:sz w:val="28"/>
           <w:szCs w:val="28"/>
+        </w:rPr>
+      </w:pPr>
+      <w:r>
+        <w:rPr>
+          <w:rFonts w:ascii="Times New Roman" w:hAnsi="Times New Roman" w:cs="Times New Roman"/>
+          <w:sz w:val="28"/>
+          <w:szCs w:val="28"/>
+        </w:rPr>
+        <w:t>Создана</w:t>
+      </w:r>
+      <w:r>
+        <w:rPr>
+          <w:rFonts w:ascii="Times New Roman" w:hAnsi="Times New Roman" w:cs="Times New Roman"/>
+          <w:sz w:val="28"/>
+          <w:szCs w:val="28"/>
+        </w:rPr>
+        <w:t xml:space="preserve"> </w:t>
+      </w:r>
+      <w:r>
+        <w:rPr>
+          <w:rFonts w:ascii="Times New Roman" w:hAnsi="Times New Roman" w:cs="Times New Roman"/>
+          <w:sz w:val="28"/>
+          <w:szCs w:val="28"/>
+        </w:rPr>
+        <w:t>Таблица</w:t>
+      </w:r>
+      <w:r>
+        <w:rPr>
+          <w:rFonts w:ascii="Times New Roman" w:hAnsi="Times New Roman" w:cs="Times New Roman"/>
+          <w:sz w:val="28"/>
+          <w:szCs w:val="28"/>
+        </w:rPr>
+        <w:t xml:space="preserve"> </w:t>
+      </w:r>
+      <w:proofErr w:type="spellStart"/>
+      <w:r>
+        <w:rPr>
+          <w:rFonts w:ascii="Times New Roman" w:hAnsi="Times New Roman" w:cs="Times New Roman"/>
+          <w:sz w:val="28"/>
+          <w:szCs w:val="28"/>
           <w:lang w:val="en-US"/>
         </w:rPr>
-      </w:pPr>
-      <w:r>
-        <w:rPr>
-          <w:rFonts w:ascii="Times New Roman" w:hAnsi="Times New Roman" w:cs="Times New Roman"/>
-          <w:sz w:val="28"/>
-          <w:szCs w:val="28"/>
-        </w:rPr>
-        <w:t>Создана</w:t>
-      </w:r>
-      <w:r>
-        <w:rPr>
-          <w:rFonts w:ascii="Times New Roman" w:hAnsi="Times New Roman" w:cs="Times New Roman"/>
-          <w:sz w:val="28"/>
-          <w:szCs w:val="28"/>
-          <w:lang w:val="en-US"/>
+        <w:t>tapwaterticket</w:t>
+      </w:r>
+      <w:proofErr w:type="spellEnd"/>
+      <w:r>
+        <w:rPr>
+          <w:rFonts w:ascii="Times New Roman" w:hAnsi="Times New Roman" w:cs="Times New Roman"/>
+          <w:sz w:val="28"/>
+          <w:szCs w:val="28"/>
         </w:rPr>
         <w:t xml:space="preserve"> </w:t>
       </w:r>
@@ -1676,54 +1709,16 @@
           <w:sz w:val="28"/>
           <w:szCs w:val="28"/>
         </w:rPr>
-        <w:t>Таблица</w:t>
-      </w:r>
-      <w:r>
-        <w:rPr>
-          <w:rFonts w:ascii="Times New Roman" w:hAnsi="Times New Roman" w:cs="Times New Roman"/>
-          <w:sz w:val="28"/>
-          <w:szCs w:val="28"/>
-          <w:lang w:val="en-US"/>
+        <w:t>в</w:t>
+      </w:r>
+      <w:r>
+        <w:rPr>
+          <w:rFonts w:ascii="Times New Roman" w:hAnsi="Times New Roman" w:cs="Times New Roman"/>
+          <w:sz w:val="28"/>
+          <w:szCs w:val="28"/>
         </w:rPr>
         <w:t xml:space="preserve"> </w:t>
       </w:r>
-      <w:proofErr w:type="spellStart"/>
-      <w:r>
-        <w:rPr>
-          <w:rFonts w:ascii="Times New Roman" w:hAnsi="Times New Roman" w:cs="Times New Roman"/>
-          <w:sz w:val="28"/>
-          <w:szCs w:val="28"/>
-          <w:lang w:val="en-US"/>
-        </w:rPr>
-        <w:t>tapwaterticket</w:t>
-      </w:r>
-      <w:proofErr w:type="spellEnd"/>
-      <w:r>
-        <w:rPr>
-          <w:rFonts w:ascii="Times New Roman" w:hAnsi="Times New Roman" w:cs="Times New Roman"/>
-          <w:sz w:val="28"/>
-          <w:szCs w:val="28"/>
-          <w:lang w:val="en-US"/>
-        </w:rPr>
-        <w:t xml:space="preserve"> </w:t>
-      </w:r>
-      <w:r>
-        <w:rPr>
-          <w:rFonts w:ascii="Times New Roman" w:hAnsi="Times New Roman" w:cs="Times New Roman"/>
-          <w:sz w:val="28"/>
-          <w:szCs w:val="28"/>
-        </w:rPr>
-        <w:t>в</w:t>
-      </w:r>
-      <w:r>
-        <w:rPr>
-          <w:rFonts w:ascii="Times New Roman" w:hAnsi="Times New Roman" w:cs="Times New Roman"/>
-          <w:sz w:val="28"/>
-          <w:szCs w:val="28"/>
-          <w:lang w:val="en-US"/>
-        </w:rPr>
-        <w:t xml:space="preserve"> </w:t>
-      </w:r>
       <w:proofErr w:type="gramStart"/>
       <w:r>
         <w:rPr>
@@ -1738,18 +1733,8 @@
           <w:rFonts w:ascii="Times New Roman" w:hAnsi="Times New Roman" w:cs="Times New Roman"/>
           <w:sz w:val="28"/>
           <w:szCs w:val="28"/>
-          <w:lang w:val="en-US"/>
-        </w:rPr>
-        <w:t xml:space="preserve"> </w:t>
-      </w:r>
-      <w:r>
-        <w:rPr>
-          <w:rFonts w:ascii="Times New Roman" w:hAnsi="Times New Roman" w:cs="Times New Roman"/>
-          <w:sz w:val="28"/>
-          <w:szCs w:val="28"/>
-          <w:lang w:val="en-US"/>
-        </w:rPr>
-        <w:t xml:space="preserve"> </w:t>
+        </w:rPr>
+        <w:t xml:space="preserve">  </w:t>
       </w:r>
       <w:r>
         <w:rPr>
@@ -1764,6 +1749,7 @@
     </w:p>
     <w:p>
       <w:pPr>
+        <w:jc w:val="both"/>
         <w:rPr>
           <w:rFonts w:ascii="Times New Roman" w:hAnsi="Times New Roman" w:cs="Times New Roman"/>
           <w:sz w:val="28"/>
@@ -1778,8 +1764,1432 @@
         </w:rPr>
         <w:t>Обязательные поля для заполнения формы: город, улица, дом, Тип, Закрепленный участок, Описание события.</w:t>
       </w:r>
+    </w:p>
+    <w:p>
+      <w:pPr>
+        <w:jc w:val="both"/>
+        <w:rPr>
+          <w:rFonts w:ascii="Times New Roman" w:hAnsi="Times New Roman" w:cs="Times New Roman"/>
+          <w:sz w:val="28"/>
+          <w:szCs w:val="28"/>
+        </w:rPr>
+      </w:pPr>
+    </w:p>
+    <w:p>
+      <w:pPr>
+        <w:jc w:val="both"/>
+        <w:rPr>
+          <w:rFonts w:ascii="Times New Roman" w:hAnsi="Times New Roman" w:cs="Times New Roman"/>
+          <w:sz w:val="28"/>
+          <w:szCs w:val="28"/>
+        </w:rPr>
+      </w:pPr>
+      <w:r>
+        <w:rPr>
+          <w:rFonts w:ascii="Times New Roman" w:hAnsi="Times New Roman" w:cs="Times New Roman"/>
+          <w:sz w:val="28"/>
+          <w:szCs w:val="28"/>
+        </w:rPr>
+        <w:t xml:space="preserve">Приложение разработано на шаблоне </w:t>
+      </w:r>
+      <w:r>
+        <w:rPr>
+          <w:rFonts w:ascii="Times New Roman" w:hAnsi="Times New Roman" w:cs="Times New Roman"/>
+          <w:sz w:val="28"/>
+          <w:szCs w:val="28"/>
+          <w:lang w:val="en-US"/>
+        </w:rPr>
+        <w:t>MVC</w:t>
+      </w:r>
+      <w:r>
+        <w:rPr>
+          <w:rFonts w:ascii="Times New Roman" w:hAnsi="Times New Roman" w:cs="Times New Roman"/>
+          <w:sz w:val="28"/>
+          <w:szCs w:val="28"/>
+        </w:rPr>
+        <w:t xml:space="preserve">, </w:t>
+      </w:r>
+      <w:proofErr w:type="spellStart"/>
+      <w:r>
+        <w:rPr>
+          <w:rFonts w:ascii="Times New Roman" w:hAnsi="Times New Roman" w:cs="Times New Roman"/>
+          <w:sz w:val="28"/>
+          <w:szCs w:val="28"/>
+        </w:rPr>
+        <w:t>фреймворке</w:t>
+      </w:r>
+      <w:proofErr w:type="spellEnd"/>
+      <w:r>
+        <w:rPr>
+          <w:rFonts w:ascii="Times New Roman" w:hAnsi="Times New Roman" w:cs="Times New Roman"/>
+          <w:sz w:val="28"/>
+          <w:szCs w:val="28"/>
+        </w:rPr>
+        <w:t xml:space="preserve"> </w:t>
+      </w:r>
+      <w:proofErr w:type="spellStart"/>
+      <w:r>
+        <w:rPr>
+          <w:rFonts w:ascii="Times New Roman" w:hAnsi="Times New Roman" w:cs="Times New Roman"/>
+          <w:sz w:val="28"/>
+          <w:szCs w:val="28"/>
+          <w:lang w:val="en-US"/>
+        </w:rPr>
+        <w:t>Laravel</w:t>
+      </w:r>
+      <w:proofErr w:type="spellEnd"/>
+      <w:r>
+        <w:rPr>
+          <w:rFonts w:ascii="Times New Roman" w:hAnsi="Times New Roman" w:cs="Times New Roman"/>
+          <w:sz w:val="28"/>
+          <w:szCs w:val="28"/>
+        </w:rPr>
+        <w:t>.</w:t>
+      </w:r>
+    </w:p>
+    <w:p>
+      <w:pPr>
+        <w:jc w:val="both"/>
+        <w:rPr>
+          <w:rFonts w:ascii="Times New Roman" w:hAnsi="Times New Roman" w:cs="Times New Roman"/>
+          <w:sz w:val="28"/>
+          <w:szCs w:val="28"/>
+          <w:lang w:val="en-US"/>
+        </w:rPr>
+      </w:pPr>
+      <w:r>
+        <w:rPr>
+          <w:rFonts w:ascii="Times New Roman" w:hAnsi="Times New Roman" w:cs="Times New Roman"/>
+          <w:sz w:val="28"/>
+          <w:szCs w:val="28"/>
+        </w:rPr>
+        <w:t>Технологии</w:t>
+      </w:r>
+      <w:r>
+        <w:rPr>
+          <w:rFonts w:ascii="Times New Roman" w:hAnsi="Times New Roman" w:cs="Times New Roman"/>
+          <w:sz w:val="28"/>
+          <w:szCs w:val="28"/>
+          <w:lang w:val="en-US"/>
+        </w:rPr>
+        <w:t xml:space="preserve">: </w:t>
+      </w:r>
+      <w:r>
+        <w:rPr>
+          <w:rFonts w:ascii="Times New Roman" w:hAnsi="Times New Roman" w:cs="Times New Roman"/>
+          <w:sz w:val="28"/>
+          <w:szCs w:val="28"/>
+          <w:lang w:val="en-US"/>
+        </w:rPr>
+        <w:t>HTML</w:t>
+      </w:r>
+      <w:r>
+        <w:rPr>
+          <w:rFonts w:ascii="Times New Roman" w:hAnsi="Times New Roman" w:cs="Times New Roman"/>
+          <w:sz w:val="28"/>
+          <w:szCs w:val="28"/>
+          <w:lang w:val="en-US"/>
+        </w:rPr>
+        <w:t xml:space="preserve">, </w:t>
+      </w:r>
+      <w:r>
+        <w:rPr>
+          <w:rFonts w:ascii="Times New Roman" w:hAnsi="Times New Roman" w:cs="Times New Roman"/>
+          <w:sz w:val="28"/>
+          <w:szCs w:val="28"/>
+          <w:lang w:val="en-US"/>
+        </w:rPr>
+        <w:t>CSS</w:t>
+      </w:r>
+      <w:r>
+        <w:rPr>
+          <w:rFonts w:ascii="Times New Roman" w:hAnsi="Times New Roman" w:cs="Times New Roman"/>
+          <w:sz w:val="28"/>
+          <w:szCs w:val="28"/>
+          <w:lang w:val="en-US"/>
+        </w:rPr>
+        <w:t xml:space="preserve"> (</w:t>
+      </w:r>
+      <w:r>
+        <w:rPr>
+          <w:rFonts w:ascii="Times New Roman" w:hAnsi="Times New Roman" w:cs="Times New Roman"/>
+          <w:sz w:val="28"/>
+          <w:szCs w:val="28"/>
+          <w:lang w:val="en-US"/>
+        </w:rPr>
+        <w:t>SCSS</w:t>
+      </w:r>
+      <w:r>
+        <w:rPr>
+          <w:rFonts w:ascii="Times New Roman" w:hAnsi="Times New Roman" w:cs="Times New Roman"/>
+          <w:sz w:val="28"/>
+          <w:szCs w:val="28"/>
+          <w:lang w:val="en-US"/>
+        </w:rPr>
+        <w:t xml:space="preserve">), </w:t>
+      </w:r>
+      <w:r>
+        <w:rPr>
+          <w:rFonts w:ascii="Times New Roman" w:hAnsi="Times New Roman" w:cs="Times New Roman"/>
+          <w:sz w:val="28"/>
+          <w:szCs w:val="28"/>
+          <w:lang w:val="en-US"/>
+        </w:rPr>
+        <w:t>JavaScript</w:t>
+      </w:r>
+      <w:r>
+        <w:rPr>
+          <w:rFonts w:ascii="Times New Roman" w:hAnsi="Times New Roman" w:cs="Times New Roman"/>
+          <w:sz w:val="28"/>
+          <w:szCs w:val="28"/>
+          <w:lang w:val="en-US"/>
+        </w:rPr>
+        <w:t xml:space="preserve">, </w:t>
+      </w:r>
+      <w:r>
+        <w:rPr>
+          <w:rFonts w:ascii="Times New Roman" w:hAnsi="Times New Roman" w:cs="Times New Roman"/>
+          <w:sz w:val="28"/>
+          <w:szCs w:val="28"/>
+          <w:lang w:val="en-US"/>
+        </w:rPr>
+        <w:t>PHP</w:t>
+      </w:r>
+      <w:r>
+        <w:rPr>
+          <w:rFonts w:ascii="Times New Roman" w:hAnsi="Times New Roman" w:cs="Times New Roman"/>
+          <w:sz w:val="28"/>
+          <w:szCs w:val="28"/>
+          <w:lang w:val="en-US"/>
+        </w:rPr>
+        <w:t xml:space="preserve">. </w:t>
+      </w:r>
+    </w:p>
+    <w:p>
+      <w:pPr>
+        <w:jc w:val="both"/>
+        <w:rPr>
+          <w:rFonts w:ascii="Times New Roman" w:hAnsi="Times New Roman" w:cs="Times New Roman"/>
+          <w:sz w:val="28"/>
+          <w:szCs w:val="28"/>
+        </w:rPr>
+      </w:pPr>
+      <w:r>
+        <w:rPr>
+          <w:rFonts w:ascii="Times New Roman" w:hAnsi="Times New Roman" w:cs="Times New Roman"/>
+          <w:sz w:val="28"/>
+          <w:szCs w:val="28"/>
+        </w:rPr>
+        <w:t xml:space="preserve">Первый сценарий </w:t>
+      </w:r>
+      <w:r>
+        <w:rPr>
+          <w:rFonts w:ascii="Times New Roman" w:hAnsi="Times New Roman" w:cs="Times New Roman"/>
+          <w:sz w:val="28"/>
+          <w:szCs w:val="28"/>
+        </w:rPr>
+        <w:t>–</w:t>
+      </w:r>
+      <w:r>
+        <w:rPr>
+          <w:rFonts w:ascii="Times New Roman" w:hAnsi="Times New Roman" w:cs="Times New Roman"/>
+          <w:sz w:val="28"/>
+          <w:szCs w:val="28"/>
+        </w:rPr>
+        <w:t xml:space="preserve">  Д</w:t>
+      </w:r>
+      <w:r>
+        <w:rPr>
+          <w:rFonts w:ascii="Times New Roman" w:hAnsi="Times New Roman" w:cs="Times New Roman"/>
+          <w:sz w:val="28"/>
+          <w:szCs w:val="28"/>
+        </w:rPr>
+        <w:t>испетчеры. Диспетчеры: проходят авторизацию</w:t>
+      </w:r>
+      <w:r>
+        <w:rPr>
+          <w:rFonts w:ascii="Times New Roman" w:hAnsi="Times New Roman" w:cs="Times New Roman"/>
+          <w:sz w:val="28"/>
+          <w:szCs w:val="28"/>
+        </w:rPr>
+        <w:t>, заполняют форму Заявки, просматривают таблицы с заявками, печатают отчеты.</w:t>
+      </w:r>
+    </w:p>
+    <w:p>
+      <w:pPr>
+        <w:pStyle w:val="a4"/>
+        <w:numPr>
+          <w:ilvl w:val="0"/>
+          <w:numId w:val="4"/>
+        </w:numPr>
+        <w:jc w:val="both"/>
+        <w:rPr>
+          <w:rFonts w:ascii="Times New Roman" w:hAnsi="Times New Roman" w:cs="Times New Roman"/>
+          <w:sz w:val="28"/>
+          <w:szCs w:val="28"/>
+        </w:rPr>
+      </w:pPr>
+      <w:r>
+        <w:rPr>
+          <w:rFonts w:ascii="Times New Roman" w:hAnsi="Times New Roman" w:cs="Times New Roman"/>
+          <w:sz w:val="28"/>
+          <w:szCs w:val="28"/>
+        </w:rPr>
+        <w:t xml:space="preserve">После авторизации Диспетчеру доступна страница ‘/’ (шаблон </w:t>
+      </w:r>
+      <w:proofErr w:type="spellStart"/>
+      <w:r>
+        <w:rPr>
+          <w:rFonts w:ascii="Times New Roman" w:hAnsi="Times New Roman" w:cs="Times New Roman"/>
+          <w:sz w:val="28"/>
+          <w:szCs w:val="28"/>
+          <w:lang w:val="en-US"/>
+        </w:rPr>
+        <w:t>dispatchershome</w:t>
+      </w:r>
+      <w:proofErr w:type="spellEnd"/>
+      <w:r>
+        <w:rPr>
+          <w:rFonts w:ascii="Times New Roman" w:hAnsi="Times New Roman" w:cs="Times New Roman"/>
+          <w:sz w:val="28"/>
+          <w:szCs w:val="28"/>
+        </w:rPr>
+        <w:t>.</w:t>
+      </w:r>
+      <w:r>
+        <w:rPr>
+          <w:rFonts w:ascii="Times New Roman" w:hAnsi="Times New Roman" w:cs="Times New Roman"/>
+          <w:sz w:val="28"/>
+          <w:szCs w:val="28"/>
+          <w:lang w:val="en-US"/>
+        </w:rPr>
+        <w:t>blade</w:t>
+      </w:r>
+      <w:r>
+        <w:rPr>
+          <w:rFonts w:ascii="Times New Roman" w:hAnsi="Times New Roman" w:cs="Times New Roman"/>
+          <w:sz w:val="28"/>
+          <w:szCs w:val="28"/>
+        </w:rPr>
+        <w:t>.</w:t>
+      </w:r>
+      <w:proofErr w:type="spellStart"/>
+      <w:r>
+        <w:rPr>
+          <w:rFonts w:ascii="Times New Roman" w:hAnsi="Times New Roman" w:cs="Times New Roman"/>
+          <w:sz w:val="28"/>
+          <w:szCs w:val="28"/>
+          <w:lang w:val="en-US"/>
+        </w:rPr>
+        <w:t>php</w:t>
+      </w:r>
+      <w:proofErr w:type="spellEnd"/>
+      <w:r>
+        <w:rPr>
+          <w:rFonts w:ascii="Times New Roman" w:hAnsi="Times New Roman" w:cs="Times New Roman"/>
+          <w:sz w:val="28"/>
+          <w:szCs w:val="28"/>
+        </w:rPr>
+        <w:t xml:space="preserve">). </w:t>
+      </w:r>
+    </w:p>
+    <w:p>
+      <w:pPr>
+        <w:pStyle w:val="a4"/>
+        <w:numPr>
+          <w:ilvl w:val="0"/>
+          <w:numId w:val="4"/>
+        </w:numPr>
+        <w:jc w:val="both"/>
+        <w:rPr>
+          <w:rFonts w:ascii="Times New Roman" w:hAnsi="Times New Roman" w:cs="Times New Roman"/>
+          <w:sz w:val="28"/>
+          <w:szCs w:val="28"/>
+        </w:rPr>
+      </w:pPr>
+      <w:r>
+        <w:rPr>
+          <w:rFonts w:ascii="Times New Roman" w:hAnsi="Times New Roman" w:cs="Times New Roman"/>
+          <w:sz w:val="28"/>
+          <w:szCs w:val="28"/>
+        </w:rPr>
+        <w:t>П</w:t>
+      </w:r>
+      <w:r>
+        <w:rPr>
+          <w:rFonts w:ascii="Times New Roman" w:hAnsi="Times New Roman" w:cs="Times New Roman"/>
+          <w:sz w:val="28"/>
+          <w:szCs w:val="28"/>
+        </w:rPr>
+        <w:t>о ссылке Диспетчер может перейти к странице с формой Заявки ‘/</w:t>
+      </w:r>
+      <w:proofErr w:type="spellStart"/>
+      <w:r>
+        <w:rPr>
+          <w:rFonts w:ascii="Times New Roman" w:hAnsi="Times New Roman" w:cs="Times New Roman"/>
+          <w:sz w:val="28"/>
+          <w:szCs w:val="28"/>
+          <w:lang w:val="en-US"/>
+        </w:rPr>
+        <w:t>tapwaterticket</w:t>
+      </w:r>
+      <w:proofErr w:type="spellEnd"/>
+      <w:r>
+        <w:rPr>
+          <w:rFonts w:ascii="Times New Roman" w:hAnsi="Times New Roman" w:cs="Times New Roman"/>
+          <w:sz w:val="28"/>
+          <w:szCs w:val="28"/>
+        </w:rPr>
+        <w:t>’.</w:t>
+      </w:r>
+    </w:p>
+    <w:p>
+      <w:pPr>
+        <w:pStyle w:val="a4"/>
+        <w:numPr>
+          <w:ilvl w:val="0"/>
+          <w:numId w:val="4"/>
+        </w:numPr>
+        <w:jc w:val="both"/>
+        <w:rPr>
+          <w:rFonts w:ascii="Times New Roman" w:hAnsi="Times New Roman" w:cs="Times New Roman"/>
+          <w:sz w:val="28"/>
+          <w:szCs w:val="28"/>
+        </w:rPr>
+      </w:pPr>
+      <w:r>
+        <w:rPr>
+          <w:rFonts w:ascii="Times New Roman" w:hAnsi="Times New Roman" w:cs="Times New Roman"/>
+          <w:sz w:val="28"/>
+          <w:szCs w:val="28"/>
+        </w:rPr>
+        <w:t xml:space="preserve">Данные, введенные Диспетчером, уходят через </w:t>
+      </w:r>
+      <w:r>
+        <w:rPr>
+          <w:rFonts w:ascii="Times New Roman" w:hAnsi="Times New Roman" w:cs="Times New Roman"/>
+          <w:sz w:val="28"/>
+          <w:szCs w:val="28"/>
+          <w:lang w:val="en-US"/>
+        </w:rPr>
+        <w:t>POST</w:t>
+      </w:r>
+      <w:r>
+        <w:rPr>
+          <w:rFonts w:ascii="Times New Roman" w:hAnsi="Times New Roman" w:cs="Times New Roman"/>
+          <w:sz w:val="28"/>
+          <w:szCs w:val="28"/>
+        </w:rPr>
+        <w:t xml:space="preserve">-запрос в </w:t>
+      </w:r>
+      <w:r>
+        <w:rPr>
+          <w:rFonts w:ascii="Times New Roman" w:hAnsi="Times New Roman" w:cs="Times New Roman"/>
+          <w:sz w:val="28"/>
+          <w:szCs w:val="28"/>
+          <w:lang w:val="en-US"/>
+        </w:rPr>
+        <w:t>App</w:t>
+      </w:r>
+      <w:r>
+        <w:rPr>
+          <w:rFonts w:ascii="Times New Roman" w:hAnsi="Times New Roman" w:cs="Times New Roman"/>
+          <w:sz w:val="28"/>
+          <w:szCs w:val="28"/>
+        </w:rPr>
+        <w:t>/</w:t>
+      </w:r>
+      <w:r>
+        <w:rPr>
+          <w:rFonts w:ascii="Times New Roman" w:hAnsi="Times New Roman" w:cs="Times New Roman"/>
+          <w:sz w:val="28"/>
+          <w:szCs w:val="28"/>
+          <w:lang w:val="en-US"/>
+        </w:rPr>
+        <w:t>Controllers</w:t>
+      </w:r>
+      <w:r>
+        <w:rPr>
+          <w:rFonts w:ascii="Times New Roman" w:hAnsi="Times New Roman" w:cs="Times New Roman"/>
+          <w:sz w:val="28"/>
+          <w:szCs w:val="28"/>
+        </w:rPr>
+        <w:t>/</w:t>
+      </w:r>
+      <w:r>
+        <w:rPr>
+          <w:rFonts w:ascii="Times New Roman" w:hAnsi="Times New Roman" w:cs="Times New Roman"/>
+          <w:sz w:val="28"/>
+          <w:szCs w:val="28"/>
+        </w:rPr>
+        <w:t>Т</w:t>
+      </w:r>
+      <w:proofErr w:type="spellStart"/>
+      <w:r>
+        <w:rPr>
+          <w:rFonts w:ascii="Times New Roman" w:hAnsi="Times New Roman" w:cs="Times New Roman"/>
+          <w:sz w:val="28"/>
+          <w:szCs w:val="28"/>
+          <w:lang w:val="en-US"/>
+        </w:rPr>
+        <w:t>apWaterTicketController</w:t>
+      </w:r>
+      <w:proofErr w:type="spellEnd"/>
+      <w:r>
+        <w:rPr>
+          <w:rFonts w:ascii="Times New Roman" w:hAnsi="Times New Roman" w:cs="Times New Roman"/>
+          <w:sz w:val="28"/>
+          <w:szCs w:val="28"/>
+        </w:rPr>
+        <w:t>,</w:t>
+      </w:r>
+      <w:r>
+        <w:rPr>
+          <w:rFonts w:ascii="Times New Roman" w:hAnsi="Times New Roman" w:cs="Times New Roman"/>
+          <w:sz w:val="28"/>
+          <w:szCs w:val="28"/>
+        </w:rPr>
+        <w:t xml:space="preserve"> в метод </w:t>
+      </w:r>
+      <w:proofErr w:type="spellStart"/>
+      <w:proofErr w:type="gramStart"/>
+      <w:r>
+        <w:rPr>
+          <w:rFonts w:ascii="Times New Roman" w:hAnsi="Times New Roman" w:cs="Times New Roman"/>
+          <w:sz w:val="28"/>
+          <w:szCs w:val="28"/>
+          <w:lang w:val="en-US"/>
+        </w:rPr>
+        <w:t>stort</w:t>
+      </w:r>
+      <w:proofErr w:type="spellEnd"/>
+      <w:r>
+        <w:rPr>
+          <w:rFonts w:ascii="Times New Roman" w:hAnsi="Times New Roman" w:cs="Times New Roman"/>
+          <w:sz w:val="28"/>
+          <w:szCs w:val="28"/>
+        </w:rPr>
+        <w:t>(</w:t>
+      </w:r>
+      <w:proofErr w:type="gramEnd"/>
+      <w:r>
+        <w:rPr>
+          <w:rFonts w:ascii="Times New Roman" w:hAnsi="Times New Roman" w:cs="Times New Roman"/>
+          <w:sz w:val="28"/>
+          <w:szCs w:val="28"/>
+        </w:rPr>
+        <w:t>),</w:t>
+      </w:r>
+      <w:r>
+        <w:rPr>
+          <w:rFonts w:ascii="Times New Roman" w:hAnsi="Times New Roman" w:cs="Times New Roman"/>
+          <w:sz w:val="28"/>
+          <w:szCs w:val="28"/>
+        </w:rPr>
+        <w:t xml:space="preserve"> предварительно пройдя проверку на </w:t>
+      </w:r>
+      <w:proofErr w:type="spellStart"/>
+      <w:r>
+        <w:rPr>
+          <w:rFonts w:ascii="Times New Roman" w:hAnsi="Times New Roman" w:cs="Times New Roman"/>
+          <w:sz w:val="28"/>
+          <w:szCs w:val="28"/>
+        </w:rPr>
+        <w:t>валидность</w:t>
+      </w:r>
+      <w:proofErr w:type="spellEnd"/>
+      <w:r>
+        <w:rPr>
+          <w:rFonts w:ascii="Times New Roman" w:hAnsi="Times New Roman" w:cs="Times New Roman"/>
+          <w:sz w:val="28"/>
+          <w:szCs w:val="28"/>
+        </w:rPr>
+        <w:t xml:space="preserve"> </w:t>
+      </w:r>
+      <w:r>
+        <w:rPr>
+          <w:rFonts w:ascii="Times New Roman" w:hAnsi="Times New Roman" w:cs="Times New Roman"/>
+          <w:sz w:val="28"/>
+          <w:szCs w:val="28"/>
+        </w:rPr>
+        <w:t xml:space="preserve">в </w:t>
+      </w:r>
+      <w:r>
+        <w:rPr>
+          <w:rFonts w:ascii="Times New Roman" w:hAnsi="Times New Roman" w:cs="Times New Roman"/>
+          <w:sz w:val="28"/>
+          <w:szCs w:val="28"/>
+          <w:lang w:val="en-US"/>
+        </w:rPr>
+        <w:t>App</w:t>
+      </w:r>
+      <w:r>
+        <w:rPr>
+          <w:rFonts w:ascii="Times New Roman" w:hAnsi="Times New Roman" w:cs="Times New Roman"/>
+          <w:sz w:val="28"/>
+          <w:szCs w:val="28"/>
+        </w:rPr>
+        <w:t>/</w:t>
+      </w:r>
+      <w:r>
+        <w:rPr>
+          <w:rFonts w:ascii="Times New Roman" w:hAnsi="Times New Roman" w:cs="Times New Roman"/>
+          <w:sz w:val="28"/>
+          <w:szCs w:val="28"/>
+          <w:lang w:val="en-US"/>
+        </w:rPr>
+        <w:t>Requests</w:t>
+      </w:r>
+      <w:r>
+        <w:rPr>
+          <w:rFonts w:ascii="Times New Roman" w:hAnsi="Times New Roman" w:cs="Times New Roman"/>
+          <w:sz w:val="28"/>
+          <w:szCs w:val="28"/>
+        </w:rPr>
+        <w:t>/</w:t>
+      </w:r>
+      <w:proofErr w:type="spellStart"/>
+      <w:r>
+        <w:rPr>
+          <w:rFonts w:ascii="Times New Roman" w:hAnsi="Times New Roman" w:cs="Times New Roman"/>
+          <w:sz w:val="28"/>
+          <w:szCs w:val="28"/>
+          <w:lang w:val="en-US"/>
+        </w:rPr>
+        <w:t>StoreTapWaterTicketRequest</w:t>
+      </w:r>
+      <w:proofErr w:type="spellEnd"/>
+      <w:r>
+        <w:rPr>
+          <w:rFonts w:ascii="Times New Roman" w:hAnsi="Times New Roman" w:cs="Times New Roman"/>
+          <w:sz w:val="28"/>
+          <w:szCs w:val="28"/>
+        </w:rPr>
+        <w:t xml:space="preserve">. Через контроллер данные уходят в таблицу. </w:t>
+      </w:r>
+    </w:p>
+    <w:p>
+      <w:pPr>
+        <w:pStyle w:val="a4"/>
+        <w:numPr>
+          <w:ilvl w:val="0"/>
+          <w:numId w:val="4"/>
+        </w:numPr>
+        <w:jc w:val="both"/>
+        <w:rPr>
+          <w:rFonts w:ascii="Times New Roman" w:hAnsi="Times New Roman" w:cs="Times New Roman"/>
+          <w:sz w:val="28"/>
+          <w:szCs w:val="28"/>
+        </w:rPr>
+      </w:pPr>
+      <w:r>
+        <w:rPr>
+          <w:rFonts w:ascii="Times New Roman" w:hAnsi="Times New Roman" w:cs="Times New Roman"/>
+          <w:sz w:val="28"/>
+          <w:szCs w:val="28"/>
+        </w:rPr>
+        <w:t xml:space="preserve">В таблице </w:t>
+      </w:r>
+      <w:proofErr w:type="spellStart"/>
+      <w:r>
+        <w:rPr>
+          <w:rFonts w:ascii="Times New Roman" w:hAnsi="Times New Roman" w:cs="Times New Roman"/>
+          <w:sz w:val="28"/>
+          <w:szCs w:val="28"/>
+          <w:lang w:val="en-US"/>
+        </w:rPr>
+        <w:t>MySql</w:t>
+      </w:r>
+      <w:proofErr w:type="spellEnd"/>
+      <w:r>
+        <w:rPr>
+          <w:rFonts w:ascii="Times New Roman" w:hAnsi="Times New Roman" w:cs="Times New Roman"/>
+          <w:sz w:val="28"/>
+          <w:szCs w:val="28"/>
+        </w:rPr>
+        <w:t xml:space="preserve"> данные записываются в строку, им присваивается </w:t>
+      </w:r>
+      <w:proofErr w:type="spellStart"/>
+      <w:r>
+        <w:rPr>
+          <w:rFonts w:ascii="Times New Roman" w:hAnsi="Times New Roman" w:cs="Times New Roman"/>
+          <w:sz w:val="28"/>
+          <w:szCs w:val="28"/>
+          <w:lang w:val="en-US"/>
+        </w:rPr>
+        <w:t>tapwaterticket</w:t>
+      </w:r>
+      <w:proofErr w:type="spellEnd"/>
+      <w:r>
+        <w:rPr>
+          <w:rFonts w:ascii="Times New Roman" w:hAnsi="Times New Roman" w:cs="Times New Roman"/>
+          <w:sz w:val="28"/>
+          <w:szCs w:val="28"/>
+        </w:rPr>
+        <w:t>_</w:t>
+      </w:r>
+      <w:r>
+        <w:rPr>
+          <w:rFonts w:ascii="Times New Roman" w:hAnsi="Times New Roman" w:cs="Times New Roman"/>
+          <w:sz w:val="28"/>
+          <w:szCs w:val="28"/>
+          <w:lang w:val="en-US"/>
+        </w:rPr>
+        <w:t>id</w:t>
+      </w:r>
+      <w:r>
+        <w:rPr>
+          <w:rFonts w:ascii="Times New Roman" w:hAnsi="Times New Roman" w:cs="Times New Roman"/>
+          <w:sz w:val="28"/>
+          <w:szCs w:val="28"/>
+        </w:rPr>
+        <w:t xml:space="preserve"> - идентификатор </w:t>
+      </w:r>
+      <w:r>
+        <w:rPr>
+          <w:rFonts w:ascii="Times New Roman" w:hAnsi="Times New Roman" w:cs="Times New Roman"/>
+          <w:sz w:val="28"/>
+          <w:szCs w:val="28"/>
+        </w:rPr>
+        <w:t xml:space="preserve">записи </w:t>
+      </w:r>
+      <w:r>
+        <w:rPr>
+          <w:rFonts w:ascii="Times New Roman" w:hAnsi="Times New Roman" w:cs="Times New Roman"/>
+          <w:sz w:val="28"/>
+          <w:szCs w:val="28"/>
+        </w:rPr>
+        <w:t xml:space="preserve">и затем он </w:t>
+      </w:r>
+      <w:r>
+        <w:rPr>
+          <w:rFonts w:ascii="Times New Roman" w:hAnsi="Times New Roman" w:cs="Times New Roman"/>
+          <w:sz w:val="28"/>
+          <w:szCs w:val="28"/>
+        </w:rPr>
+        <w:t>выводится Диспетчеру в сообщении на странице ‘/</w:t>
+      </w:r>
+      <w:r>
+        <w:rPr>
+          <w:rFonts w:ascii="Times New Roman" w:hAnsi="Times New Roman" w:cs="Times New Roman"/>
+          <w:sz w:val="28"/>
+          <w:szCs w:val="28"/>
+          <w:lang w:val="en-US"/>
+        </w:rPr>
+        <w:t>message</w:t>
+      </w:r>
+      <w:r>
+        <w:rPr>
+          <w:rFonts w:ascii="Times New Roman" w:hAnsi="Times New Roman" w:cs="Times New Roman"/>
+          <w:sz w:val="28"/>
+          <w:szCs w:val="28"/>
+        </w:rPr>
+        <w:t xml:space="preserve">’, куда Диспетчер будет перенаправлен после отправки формы. </w:t>
+      </w:r>
+    </w:p>
+    <w:p>
+      <w:pPr>
+        <w:pStyle w:val="a4"/>
+        <w:numPr>
+          <w:ilvl w:val="0"/>
+          <w:numId w:val="4"/>
+        </w:numPr>
+        <w:jc w:val="both"/>
+        <w:rPr>
+          <w:rFonts w:ascii="Times New Roman" w:hAnsi="Times New Roman" w:cs="Times New Roman"/>
+          <w:sz w:val="28"/>
+          <w:szCs w:val="28"/>
+        </w:rPr>
+      </w:pPr>
+      <w:r>
+        <w:rPr>
+          <w:rFonts w:ascii="Times New Roman" w:hAnsi="Times New Roman" w:cs="Times New Roman"/>
+          <w:sz w:val="28"/>
+          <w:szCs w:val="28"/>
+        </w:rPr>
+        <w:t>Кликнув по ссылке в сообщении, Диспетчер переходит на страницу ‘/</w:t>
+      </w:r>
+      <w:proofErr w:type="spellStart"/>
+      <w:r>
+        <w:rPr>
+          <w:rFonts w:ascii="Times New Roman" w:hAnsi="Times New Roman" w:cs="Times New Roman"/>
+          <w:sz w:val="28"/>
+          <w:szCs w:val="28"/>
+          <w:lang w:val="en-US"/>
+        </w:rPr>
+        <w:t>tabletickets</w:t>
+      </w:r>
+      <w:proofErr w:type="spellEnd"/>
+      <w:r>
+        <w:rPr>
+          <w:rFonts w:ascii="Times New Roman" w:hAnsi="Times New Roman" w:cs="Times New Roman"/>
+          <w:sz w:val="28"/>
+          <w:szCs w:val="28"/>
+        </w:rPr>
+        <w:t>’</w:t>
+      </w:r>
+      <w:r>
+        <w:rPr>
+          <w:rFonts w:ascii="Times New Roman" w:hAnsi="Times New Roman" w:cs="Times New Roman"/>
+          <w:sz w:val="28"/>
+          <w:szCs w:val="28"/>
+        </w:rPr>
+        <w:t>, где может просматривать созданные заявки, отсортированные по датам, начиная с последней (сверху вниз).</w:t>
+      </w:r>
+    </w:p>
+    <w:p>
+      <w:pPr>
+        <w:pStyle w:val="a4"/>
+        <w:numPr>
+          <w:ilvl w:val="0"/>
+          <w:numId w:val="4"/>
+        </w:numPr>
+        <w:jc w:val="both"/>
+        <w:rPr>
+          <w:rFonts w:ascii="Times New Roman" w:hAnsi="Times New Roman" w:cs="Times New Roman"/>
+          <w:sz w:val="28"/>
+          <w:szCs w:val="28"/>
+        </w:rPr>
+      </w:pPr>
+      <w:r>
+        <w:rPr>
+          <w:rFonts w:ascii="Times New Roman" w:hAnsi="Times New Roman" w:cs="Times New Roman"/>
+          <w:sz w:val="28"/>
+          <w:szCs w:val="28"/>
+        </w:rPr>
+        <w:lastRenderedPageBreak/>
+        <w:t xml:space="preserve">Страница </w:t>
+      </w:r>
+      <w:r>
+        <w:rPr>
+          <w:rFonts w:ascii="Times New Roman" w:hAnsi="Times New Roman" w:cs="Times New Roman"/>
+          <w:sz w:val="28"/>
+          <w:szCs w:val="28"/>
+        </w:rPr>
+        <w:t>‘/</w:t>
+      </w:r>
+      <w:proofErr w:type="spellStart"/>
+      <w:r>
+        <w:rPr>
+          <w:rFonts w:ascii="Times New Roman" w:hAnsi="Times New Roman" w:cs="Times New Roman"/>
+          <w:sz w:val="28"/>
+          <w:szCs w:val="28"/>
+          <w:lang w:val="en-US"/>
+        </w:rPr>
+        <w:t>tabletickets</w:t>
+      </w:r>
+      <w:proofErr w:type="spellEnd"/>
+      <w:r>
+        <w:rPr>
+          <w:rFonts w:ascii="Times New Roman" w:hAnsi="Times New Roman" w:cs="Times New Roman"/>
+          <w:sz w:val="28"/>
+          <w:szCs w:val="28"/>
+        </w:rPr>
+        <w:t>’</w:t>
+      </w:r>
+      <w:r>
+        <w:rPr>
+          <w:rFonts w:ascii="Times New Roman" w:hAnsi="Times New Roman" w:cs="Times New Roman"/>
+          <w:sz w:val="28"/>
+          <w:szCs w:val="28"/>
+        </w:rPr>
+        <w:t xml:space="preserve"> связана с контроллером </w:t>
+      </w:r>
+      <w:proofErr w:type="spellStart"/>
+      <w:r>
+        <w:rPr>
+          <w:rFonts w:ascii="Times New Roman" w:hAnsi="Times New Roman" w:cs="Times New Roman"/>
+          <w:sz w:val="28"/>
+          <w:szCs w:val="28"/>
+          <w:lang w:val="en-US"/>
+        </w:rPr>
+        <w:t>TableTicketsController</w:t>
+      </w:r>
+      <w:proofErr w:type="spellEnd"/>
+      <w:r>
+        <w:rPr>
+          <w:rFonts w:ascii="Times New Roman" w:hAnsi="Times New Roman" w:cs="Times New Roman"/>
+          <w:sz w:val="28"/>
+          <w:szCs w:val="28"/>
+        </w:rPr>
+        <w:t>, который выводит все заявки из таблицы.</w:t>
+      </w:r>
+      <w:r>
+        <w:rPr>
+          <w:rFonts w:ascii="Times New Roman" w:hAnsi="Times New Roman" w:cs="Times New Roman"/>
+          <w:sz w:val="28"/>
+          <w:szCs w:val="28"/>
+        </w:rPr>
+        <w:t xml:space="preserve"> </w:t>
+      </w:r>
+    </w:p>
+    <w:p>
+      <w:pPr>
+        <w:pStyle w:val="a4"/>
+        <w:numPr>
+          <w:ilvl w:val="0"/>
+          <w:numId w:val="4"/>
+        </w:numPr>
+        <w:jc w:val="both"/>
+        <w:rPr>
+          <w:rFonts w:ascii="Times New Roman" w:hAnsi="Times New Roman" w:cs="Times New Roman"/>
+          <w:sz w:val="28"/>
+          <w:szCs w:val="28"/>
+        </w:rPr>
+      </w:pPr>
+      <w:r>
+        <w:rPr>
+          <w:rFonts w:ascii="Times New Roman" w:hAnsi="Times New Roman" w:cs="Times New Roman"/>
+          <w:sz w:val="28"/>
+          <w:szCs w:val="28"/>
+        </w:rPr>
+        <w:t>При необходимости отредактировать заявку, Диспетчер кликает по кнопке и переходит на страницу ‘/</w:t>
+      </w:r>
+      <w:proofErr w:type="spellStart"/>
+      <w:r>
+        <w:rPr>
+          <w:rFonts w:ascii="Times New Roman" w:hAnsi="Times New Roman" w:cs="Times New Roman"/>
+          <w:sz w:val="28"/>
+          <w:szCs w:val="28"/>
+          <w:lang w:val="en-US"/>
+        </w:rPr>
+        <w:t>ticketedit</w:t>
+      </w:r>
+      <w:proofErr w:type="spellEnd"/>
+      <w:r>
+        <w:rPr>
+          <w:rFonts w:ascii="Times New Roman" w:hAnsi="Times New Roman" w:cs="Times New Roman"/>
+          <w:sz w:val="28"/>
+          <w:szCs w:val="28"/>
+        </w:rPr>
+        <w:t>’, где ему доступна форма с данными для редактирования.</w:t>
+      </w:r>
+    </w:p>
+    <w:p>
+      <w:pPr>
+        <w:jc w:val="both"/>
+        <w:rPr>
+          <w:rFonts w:ascii="Times New Roman" w:hAnsi="Times New Roman" w:cs="Times New Roman"/>
+          <w:sz w:val="28"/>
+          <w:szCs w:val="28"/>
+        </w:rPr>
+      </w:pPr>
+      <w:r>
+        <w:rPr>
+          <w:rFonts w:ascii="Times New Roman" w:hAnsi="Times New Roman" w:cs="Times New Roman"/>
+          <w:sz w:val="28"/>
+          <w:szCs w:val="28"/>
+        </w:rPr>
+        <w:t>Страницы:</w:t>
+      </w:r>
+    </w:p>
+    <w:p>
+      <w:pPr>
+        <w:pStyle w:val="a4"/>
+        <w:numPr>
+          <w:ilvl w:val="0"/>
+          <w:numId w:val="5"/>
+        </w:numPr>
+        <w:jc w:val="both"/>
+        <w:rPr>
+          <w:rFonts w:ascii="Times New Roman" w:hAnsi="Times New Roman" w:cs="Times New Roman"/>
+          <w:sz w:val="28"/>
+          <w:szCs w:val="28"/>
+        </w:rPr>
+      </w:pPr>
+      <w:r>
+        <w:rPr>
+          <w:rFonts w:ascii="Times New Roman" w:hAnsi="Times New Roman" w:cs="Times New Roman"/>
+          <w:sz w:val="28"/>
+          <w:szCs w:val="28"/>
+        </w:rPr>
+        <w:t>«</w:t>
+      </w:r>
+      <w:r>
+        <w:rPr>
+          <w:rFonts w:ascii="Times New Roman" w:hAnsi="Times New Roman" w:cs="Times New Roman"/>
+          <w:sz w:val="28"/>
+          <w:szCs w:val="28"/>
+          <w:lang w:val="en-US"/>
+        </w:rPr>
+        <w:t>/</w:t>
+      </w:r>
+      <w:r>
+        <w:rPr>
+          <w:rFonts w:ascii="Times New Roman" w:hAnsi="Times New Roman" w:cs="Times New Roman"/>
+          <w:sz w:val="28"/>
+          <w:szCs w:val="28"/>
+        </w:rPr>
+        <w:t>»</w:t>
+      </w:r>
+    </w:p>
+    <w:p>
+      <w:pPr>
+        <w:pStyle w:val="a4"/>
+        <w:numPr>
+          <w:ilvl w:val="0"/>
+          <w:numId w:val="5"/>
+        </w:numPr>
+        <w:jc w:val="both"/>
+        <w:rPr>
+          <w:rFonts w:ascii="Times New Roman" w:hAnsi="Times New Roman" w:cs="Times New Roman"/>
+          <w:sz w:val="28"/>
+          <w:szCs w:val="28"/>
+        </w:rPr>
+      </w:pPr>
+      <w:r>
+        <w:rPr>
+          <w:rFonts w:ascii="Times New Roman" w:hAnsi="Times New Roman" w:cs="Times New Roman"/>
+          <w:sz w:val="28"/>
+          <w:szCs w:val="28"/>
+        </w:rPr>
+        <w:t>«</w:t>
+      </w:r>
+      <w:r>
+        <w:rPr>
+          <w:rFonts w:ascii="Times New Roman" w:hAnsi="Times New Roman" w:cs="Times New Roman"/>
+          <w:sz w:val="28"/>
+          <w:szCs w:val="28"/>
+          <w:lang w:val="en-US"/>
+        </w:rPr>
+        <w:t>/</w:t>
+      </w:r>
+      <w:proofErr w:type="spellStart"/>
+      <w:r>
+        <w:rPr>
+          <w:rFonts w:ascii="Times New Roman" w:hAnsi="Times New Roman" w:cs="Times New Roman"/>
+          <w:sz w:val="28"/>
+          <w:szCs w:val="28"/>
+          <w:lang w:val="en-US"/>
+        </w:rPr>
+        <w:t>tapwaterticket</w:t>
+      </w:r>
+      <w:proofErr w:type="spellEnd"/>
+      <w:r>
+        <w:rPr>
+          <w:rFonts w:ascii="Times New Roman" w:hAnsi="Times New Roman" w:cs="Times New Roman"/>
+          <w:sz w:val="28"/>
+          <w:szCs w:val="28"/>
+        </w:rPr>
+        <w:t>»</w:t>
+      </w:r>
+    </w:p>
+    <w:p>
+      <w:pPr>
+        <w:pStyle w:val="a4"/>
+        <w:numPr>
+          <w:ilvl w:val="0"/>
+          <w:numId w:val="5"/>
+        </w:numPr>
+        <w:jc w:val="both"/>
+        <w:rPr>
+          <w:rFonts w:ascii="Times New Roman" w:hAnsi="Times New Roman" w:cs="Times New Roman"/>
+          <w:sz w:val="28"/>
+          <w:szCs w:val="28"/>
+        </w:rPr>
+      </w:pPr>
+      <w:r>
+        <w:rPr>
+          <w:rFonts w:ascii="Times New Roman" w:hAnsi="Times New Roman" w:cs="Times New Roman"/>
+          <w:sz w:val="28"/>
+          <w:szCs w:val="28"/>
+        </w:rPr>
+        <w:t>«</w:t>
+      </w:r>
+      <w:r>
+        <w:rPr>
+          <w:rFonts w:ascii="Times New Roman" w:hAnsi="Times New Roman" w:cs="Times New Roman"/>
+          <w:sz w:val="28"/>
+          <w:szCs w:val="28"/>
+          <w:lang w:val="en-US"/>
+        </w:rPr>
+        <w:t>/message</w:t>
+      </w:r>
+      <w:r>
+        <w:rPr>
+          <w:rFonts w:ascii="Times New Roman" w:hAnsi="Times New Roman" w:cs="Times New Roman"/>
+          <w:sz w:val="28"/>
+          <w:szCs w:val="28"/>
+        </w:rPr>
+        <w:t>»</w:t>
+      </w:r>
+    </w:p>
+    <w:p>
+      <w:pPr>
+        <w:pStyle w:val="a4"/>
+        <w:numPr>
+          <w:ilvl w:val="0"/>
+          <w:numId w:val="5"/>
+        </w:numPr>
+        <w:jc w:val="both"/>
+        <w:rPr>
+          <w:rFonts w:ascii="Times New Roman" w:hAnsi="Times New Roman" w:cs="Times New Roman"/>
+          <w:sz w:val="28"/>
+          <w:szCs w:val="28"/>
+        </w:rPr>
+      </w:pPr>
+      <w:r>
+        <w:rPr>
+          <w:rFonts w:ascii="Times New Roman" w:hAnsi="Times New Roman" w:cs="Times New Roman"/>
+          <w:sz w:val="28"/>
+          <w:szCs w:val="28"/>
+        </w:rPr>
+        <w:t>«</w:t>
+      </w:r>
+      <w:r>
+        <w:rPr>
+          <w:rFonts w:ascii="Times New Roman" w:hAnsi="Times New Roman" w:cs="Times New Roman"/>
+          <w:sz w:val="28"/>
+          <w:szCs w:val="28"/>
+          <w:lang w:val="en-US"/>
+        </w:rPr>
+        <w:t>/</w:t>
+      </w:r>
+      <w:proofErr w:type="spellStart"/>
+      <w:r>
+        <w:rPr>
+          <w:rFonts w:ascii="Times New Roman" w:hAnsi="Times New Roman" w:cs="Times New Roman"/>
+          <w:sz w:val="28"/>
+          <w:szCs w:val="28"/>
+          <w:lang w:val="en-US"/>
+        </w:rPr>
+        <w:t>tabletickets</w:t>
+      </w:r>
+      <w:proofErr w:type="spellEnd"/>
+      <w:r>
+        <w:rPr>
+          <w:rFonts w:ascii="Times New Roman" w:hAnsi="Times New Roman" w:cs="Times New Roman"/>
+          <w:sz w:val="28"/>
+          <w:szCs w:val="28"/>
+        </w:rPr>
+        <w:t>»</w:t>
+      </w:r>
+    </w:p>
+    <w:p>
+      <w:pPr>
+        <w:pStyle w:val="a4"/>
+        <w:numPr>
+          <w:ilvl w:val="0"/>
+          <w:numId w:val="5"/>
+        </w:numPr>
+        <w:jc w:val="both"/>
+        <w:rPr>
+          <w:rFonts w:ascii="Times New Roman" w:hAnsi="Times New Roman" w:cs="Times New Roman"/>
+          <w:sz w:val="28"/>
+          <w:szCs w:val="28"/>
+        </w:rPr>
+      </w:pPr>
+      <w:r>
+        <w:rPr>
+          <w:rFonts w:ascii="Times New Roman" w:hAnsi="Times New Roman" w:cs="Times New Roman"/>
+          <w:sz w:val="28"/>
+          <w:szCs w:val="28"/>
+        </w:rPr>
+        <w:t>«</w:t>
+      </w:r>
+      <w:r>
+        <w:rPr>
+          <w:rFonts w:ascii="Times New Roman" w:hAnsi="Times New Roman" w:cs="Times New Roman"/>
+          <w:sz w:val="28"/>
+          <w:szCs w:val="28"/>
+          <w:lang w:val="en-US"/>
+        </w:rPr>
+        <w:t>/</w:t>
+      </w:r>
+      <w:proofErr w:type="spellStart"/>
+      <w:r>
+        <w:rPr>
+          <w:rFonts w:ascii="Times New Roman" w:hAnsi="Times New Roman" w:cs="Times New Roman"/>
+          <w:sz w:val="28"/>
+          <w:szCs w:val="28"/>
+          <w:lang w:val="en-US"/>
+        </w:rPr>
+        <w:t>ticketedit</w:t>
+      </w:r>
+      <w:proofErr w:type="spellEnd"/>
+      <w:r>
+        <w:rPr>
+          <w:rFonts w:ascii="Times New Roman" w:hAnsi="Times New Roman" w:cs="Times New Roman"/>
+          <w:sz w:val="28"/>
+          <w:szCs w:val="28"/>
+        </w:rPr>
+        <w:t>»</w:t>
+      </w:r>
+    </w:p>
+    <w:p>
+      <w:pPr>
+        <w:jc w:val="both"/>
+        <w:rPr>
+          <w:rFonts w:ascii="Times New Roman" w:hAnsi="Times New Roman" w:cs="Times New Roman"/>
+          <w:sz w:val="28"/>
+          <w:szCs w:val="28"/>
+        </w:rPr>
+      </w:pPr>
+      <w:r>
+        <w:rPr>
+          <w:rFonts w:ascii="Times New Roman" w:hAnsi="Times New Roman" w:cs="Times New Roman"/>
+          <w:sz w:val="28"/>
+          <w:szCs w:val="28"/>
+        </w:rPr>
+        <w:t>Контроллеры</w:t>
+      </w:r>
+      <w:r>
+        <w:rPr>
+          <w:rFonts w:ascii="Times New Roman" w:hAnsi="Times New Roman" w:cs="Times New Roman"/>
+          <w:sz w:val="28"/>
+          <w:szCs w:val="28"/>
+          <w:lang w:val="en-US"/>
+        </w:rPr>
+        <w:t xml:space="preserve"> (App/Controllers)</w:t>
+      </w:r>
+      <w:r>
+        <w:rPr>
+          <w:rFonts w:ascii="Times New Roman" w:hAnsi="Times New Roman" w:cs="Times New Roman"/>
+          <w:sz w:val="28"/>
+          <w:szCs w:val="28"/>
+        </w:rPr>
+        <w:t>:</w:t>
+      </w:r>
+    </w:p>
+    <w:p>
+      <w:pPr>
+        <w:pStyle w:val="a4"/>
+        <w:numPr>
+          <w:ilvl w:val="0"/>
+          <w:numId w:val="6"/>
+        </w:numPr>
+        <w:jc w:val="both"/>
+        <w:rPr>
+          <w:rFonts w:ascii="Times New Roman" w:hAnsi="Times New Roman" w:cs="Times New Roman"/>
+          <w:sz w:val="28"/>
+          <w:szCs w:val="28"/>
+        </w:rPr>
+      </w:pPr>
+      <w:proofErr w:type="spellStart"/>
+      <w:r>
+        <w:rPr>
+          <w:rFonts w:ascii="Times New Roman" w:hAnsi="Times New Roman" w:cs="Times New Roman"/>
+          <w:sz w:val="28"/>
+          <w:szCs w:val="28"/>
+          <w:lang w:val="en-US"/>
+        </w:rPr>
+        <w:t>TapWaterTicketController</w:t>
+      </w:r>
+      <w:proofErr w:type="spellEnd"/>
+    </w:p>
+    <w:p>
+      <w:pPr>
+        <w:pStyle w:val="a4"/>
+        <w:numPr>
+          <w:ilvl w:val="0"/>
+          <w:numId w:val="6"/>
+        </w:numPr>
+        <w:jc w:val="both"/>
+        <w:rPr>
+          <w:rFonts w:ascii="Times New Roman" w:hAnsi="Times New Roman" w:cs="Times New Roman"/>
+          <w:sz w:val="28"/>
+          <w:szCs w:val="28"/>
+        </w:rPr>
+      </w:pPr>
+      <w:proofErr w:type="spellStart"/>
+      <w:r>
+        <w:rPr>
+          <w:rFonts w:ascii="Times New Roman" w:hAnsi="Times New Roman" w:cs="Times New Roman"/>
+          <w:sz w:val="28"/>
+          <w:szCs w:val="28"/>
+          <w:lang w:val="en-US"/>
+        </w:rPr>
+        <w:t>TableTicketController</w:t>
+      </w:r>
+      <w:proofErr w:type="spellEnd"/>
+    </w:p>
+    <w:p>
+      <w:pPr>
+        <w:jc w:val="both"/>
+        <w:rPr>
+          <w:rFonts w:ascii="Times New Roman" w:hAnsi="Times New Roman" w:cs="Times New Roman"/>
+          <w:sz w:val="28"/>
+          <w:szCs w:val="28"/>
+        </w:rPr>
+      </w:pPr>
+      <w:proofErr w:type="spellStart"/>
+      <w:r>
+        <w:rPr>
+          <w:rFonts w:ascii="Times New Roman" w:hAnsi="Times New Roman" w:cs="Times New Roman"/>
+          <w:sz w:val="28"/>
+          <w:szCs w:val="28"/>
+        </w:rPr>
+        <w:t>Валидатор</w:t>
+      </w:r>
+      <w:proofErr w:type="spellEnd"/>
+      <w:r>
+        <w:rPr>
+          <w:rFonts w:ascii="Times New Roman" w:hAnsi="Times New Roman" w:cs="Times New Roman"/>
+          <w:sz w:val="28"/>
+          <w:szCs w:val="28"/>
+        </w:rPr>
+        <w:t xml:space="preserve"> формы (</w:t>
+      </w:r>
+      <w:r>
+        <w:rPr>
+          <w:rFonts w:ascii="Times New Roman" w:hAnsi="Times New Roman" w:cs="Times New Roman"/>
+          <w:sz w:val="28"/>
+          <w:szCs w:val="28"/>
+          <w:lang w:val="en-US"/>
+        </w:rPr>
+        <w:t>App/Requests/</w:t>
+      </w:r>
+      <w:r>
+        <w:rPr>
+          <w:rFonts w:ascii="Times New Roman" w:hAnsi="Times New Roman" w:cs="Times New Roman"/>
+          <w:sz w:val="28"/>
+          <w:szCs w:val="28"/>
+        </w:rPr>
+        <w:t>)</w:t>
+      </w:r>
+      <w:r>
+        <w:rPr>
+          <w:rFonts w:ascii="Times New Roman" w:hAnsi="Times New Roman" w:cs="Times New Roman"/>
+          <w:sz w:val="28"/>
+          <w:szCs w:val="28"/>
+        </w:rPr>
+        <w:t>:</w:t>
+      </w:r>
+    </w:p>
+    <w:p>
+      <w:pPr>
+        <w:pStyle w:val="a4"/>
+        <w:numPr>
+          <w:ilvl w:val="0"/>
+          <w:numId w:val="11"/>
+        </w:numPr>
+        <w:jc w:val="both"/>
+        <w:rPr>
+          <w:rFonts w:ascii="Times New Roman" w:hAnsi="Times New Roman" w:cs="Times New Roman"/>
+          <w:sz w:val="28"/>
+          <w:szCs w:val="28"/>
+        </w:rPr>
+      </w:pPr>
+      <w:proofErr w:type="spellStart"/>
+      <w:r>
+        <w:rPr>
+          <w:rFonts w:ascii="Times New Roman" w:hAnsi="Times New Roman" w:cs="Times New Roman"/>
+          <w:sz w:val="28"/>
+          <w:szCs w:val="28"/>
+          <w:lang w:val="en-US"/>
+        </w:rPr>
+        <w:t>StoreTapWaterTicketRequest</w:t>
+      </w:r>
+      <w:proofErr w:type="spellEnd"/>
+    </w:p>
+    <w:p>
+      <w:pPr>
+        <w:jc w:val="both"/>
+        <w:rPr>
+          <w:rFonts w:ascii="Times New Roman" w:hAnsi="Times New Roman" w:cs="Times New Roman"/>
+          <w:sz w:val="28"/>
+          <w:szCs w:val="28"/>
+        </w:rPr>
+      </w:pPr>
+      <w:r>
+        <w:rPr>
+          <w:rFonts w:ascii="Times New Roman" w:hAnsi="Times New Roman" w:cs="Times New Roman"/>
+          <w:sz w:val="28"/>
+          <w:szCs w:val="28"/>
+        </w:rPr>
+        <w:t>Модели (</w:t>
+      </w:r>
+      <w:r>
+        <w:rPr>
+          <w:rFonts w:ascii="Times New Roman" w:hAnsi="Times New Roman" w:cs="Times New Roman"/>
+          <w:sz w:val="28"/>
+          <w:szCs w:val="28"/>
+          <w:lang w:val="en-US"/>
+        </w:rPr>
+        <w:t>App/Models</w:t>
+      </w:r>
+      <w:r>
+        <w:rPr>
+          <w:rFonts w:ascii="Times New Roman" w:hAnsi="Times New Roman" w:cs="Times New Roman"/>
+          <w:sz w:val="28"/>
+          <w:szCs w:val="28"/>
+        </w:rPr>
+        <w:t>):</w:t>
+      </w:r>
+    </w:p>
+    <w:p>
+      <w:pPr>
+        <w:pStyle w:val="a4"/>
+        <w:numPr>
+          <w:ilvl w:val="0"/>
+          <w:numId w:val="12"/>
+        </w:numPr>
+        <w:jc w:val="both"/>
+        <w:rPr>
+          <w:rFonts w:ascii="Times New Roman" w:hAnsi="Times New Roman" w:cs="Times New Roman"/>
+          <w:sz w:val="28"/>
+          <w:szCs w:val="28"/>
+        </w:rPr>
+      </w:pPr>
+      <w:proofErr w:type="spellStart"/>
+      <w:r>
+        <w:rPr>
+          <w:rFonts w:ascii="Times New Roman" w:hAnsi="Times New Roman" w:cs="Times New Roman"/>
+          <w:sz w:val="28"/>
+          <w:szCs w:val="28"/>
+          <w:lang w:val="en-US"/>
+        </w:rPr>
+        <w:t>TapWaterTicketFeodosia</w:t>
+      </w:r>
+      <w:proofErr w:type="spellEnd"/>
+      <w:r>
+        <w:rPr>
+          <w:rFonts w:ascii="Times New Roman" w:hAnsi="Times New Roman" w:cs="Times New Roman"/>
+          <w:sz w:val="28"/>
+          <w:szCs w:val="28"/>
+        </w:rPr>
+        <w:t xml:space="preserve"> – модель, связана с определенной таблицей в БД</w:t>
+      </w:r>
+    </w:p>
+    <w:p>
+      <w:pPr>
+        <w:jc w:val="both"/>
+        <w:rPr>
+          <w:rFonts w:ascii="Times New Roman" w:hAnsi="Times New Roman" w:cs="Times New Roman"/>
+          <w:sz w:val="28"/>
+          <w:szCs w:val="28"/>
+        </w:rPr>
+      </w:pPr>
       <w:bookmarkStart w:id="0" w:name="_GoBack"/>
       <w:bookmarkEnd w:id="0"/>
+    </w:p>
+    <w:p>
+      <w:pPr>
+        <w:rPr>
+          <w:rFonts w:ascii="Times New Roman" w:hAnsi="Times New Roman" w:cs="Times New Roman"/>
+          <w:sz w:val="28"/>
+          <w:szCs w:val="28"/>
+        </w:rPr>
+      </w:pPr>
+    </w:p>
+    <w:p>
+      <w:pPr>
+        <w:rPr>
+          <w:rFonts w:ascii="Times New Roman" w:hAnsi="Times New Roman" w:cs="Times New Roman"/>
+          <w:sz w:val="28"/>
+          <w:szCs w:val="28"/>
+        </w:rPr>
+      </w:pPr>
+    </w:p>
+    <w:p>
+      <w:pPr>
+        <w:ind w:left="720"/>
+        <w:rPr>
+          <w:rFonts w:ascii="Times New Roman" w:hAnsi="Times New Roman" w:cs="Times New Roman"/>
+          <w:sz w:val="28"/>
+          <w:szCs w:val="28"/>
+        </w:rPr>
+      </w:pPr>
     </w:p>
     <w:sectPr>
       <w:pgSz w:w="11906" w:h="16838"/>
@@ -1789,6 +3199,1130 @@
     </w:sectPr>
   </w:body>
 </w:document>
+</file>
+
+<file path=word/numbering.xml><?xml version="1.0" encoding="utf-8"?>
+<w:numbering xmlns:wpc="http://schemas.microsoft.com/office/word/2010/wordprocessingCanvas" xmlns:cx="http://schemas.microsoft.com/office/drawing/2014/chartex" xmlns:cx1="http://schemas.microsoft.com/office/drawing/2015/9/8/chartex" xmlns:mc="http://schemas.openxmlformats.org/markup-compatibility/2006" xmlns:o="urn:schemas-microsoft-com:office:office" xmlns:r="http://schemas.openxmlformats.org/officeDocument/2006/relationships" xmlns:m="http://schemas.openxmlformats.org/officeDocument/2006/math" xmlns:v="urn:schemas-microsoft-com:vml" xmlns:wp14="http://schemas.microsoft.com/office/word/2010/wordprocessingDrawing" xmlns:wp="http://schemas.openxmlformats.org/drawingml/2006/wordprocessingDrawing" xmlns:w10="urn:schemas-microsoft-com:office:word" xmlns:w="http://schemas.openxmlformats.org/wordprocessingml/2006/main" xmlns:w14="http://schemas.microsoft.com/office/word/2010/wordml" xmlns:w15="http://schemas.microsoft.com/office/word/2012/wordml" xmlns:w16se="http://schemas.microsoft.com/office/word/2015/wordml/symex" xmlns:wpg="http://schemas.microsoft.com/office/word/2010/wordprocessingGroup" xmlns:wpi="http://schemas.microsoft.com/office/word/2010/wordprocessingInk" xmlns:wne="http://schemas.microsoft.com/office/word/2006/wordml" xmlns:wps="http://schemas.microsoft.com/office/word/2010/wordprocessingShape" mc:Ignorable="w14 w15 w16se wp14">
+  <w:abstractNum w:abstractNumId="0" w15:restartNumberingAfterBreak="0">
+    <w:nsid w:val="004F03BD"/>
+    <w:multiLevelType w:val="hybridMultilevel"/>
+    <w:tmpl w:val="B5949A9E"/>
+    <w:lvl w:ilvl="0" w:tplc="00DA0142">
+      <w:start w:val="1"/>
+      <w:numFmt w:val="decimal"/>
+      <w:lvlText w:val="%1-"/>
+      <w:lvlJc w:val="left"/>
+      <w:pPr>
+        <w:ind w:left="720" w:hanging="360"/>
+      </w:pPr>
+      <w:rPr>
+        <w:rFonts w:hint="default"/>
+      </w:rPr>
+    </w:lvl>
+    <w:lvl w:ilvl="1" w:tplc="04190019" w:tentative="1">
+      <w:start w:val="1"/>
+      <w:numFmt w:val="lowerLetter"/>
+      <w:lvlText w:val="%2."/>
+      <w:lvlJc w:val="left"/>
+      <w:pPr>
+        <w:ind w:left="1440" w:hanging="360"/>
+      </w:pPr>
+    </w:lvl>
+    <w:lvl w:ilvl="2" w:tplc="0419001B" w:tentative="1">
+      <w:start w:val="1"/>
+      <w:numFmt w:val="lowerRoman"/>
+      <w:lvlText w:val="%3."/>
+      <w:lvlJc w:val="right"/>
+      <w:pPr>
+        <w:ind w:left="2160" w:hanging="180"/>
+      </w:pPr>
+    </w:lvl>
+    <w:lvl w:ilvl="3" w:tplc="0419000F" w:tentative="1">
+      <w:start w:val="1"/>
+      <w:numFmt w:val="decimal"/>
+      <w:lvlText w:val="%4."/>
+      <w:lvlJc w:val="left"/>
+      <w:pPr>
+        <w:ind w:left="2880" w:hanging="360"/>
+      </w:pPr>
+    </w:lvl>
+    <w:lvl w:ilvl="4" w:tplc="04190019" w:tentative="1">
+      <w:start w:val="1"/>
+      <w:numFmt w:val="lowerLetter"/>
+      <w:lvlText w:val="%5."/>
+      <w:lvlJc w:val="left"/>
+      <w:pPr>
+        <w:ind w:left="3600" w:hanging="360"/>
+      </w:pPr>
+    </w:lvl>
+    <w:lvl w:ilvl="5" w:tplc="0419001B" w:tentative="1">
+      <w:start w:val="1"/>
+      <w:numFmt w:val="lowerRoman"/>
+      <w:lvlText w:val="%6."/>
+      <w:lvlJc w:val="right"/>
+      <w:pPr>
+        <w:ind w:left="4320" w:hanging="180"/>
+      </w:pPr>
+    </w:lvl>
+    <w:lvl w:ilvl="6" w:tplc="0419000F" w:tentative="1">
+      <w:start w:val="1"/>
+      <w:numFmt w:val="decimal"/>
+      <w:lvlText w:val="%7."/>
+      <w:lvlJc w:val="left"/>
+      <w:pPr>
+        <w:ind w:left="5040" w:hanging="360"/>
+      </w:pPr>
+    </w:lvl>
+    <w:lvl w:ilvl="7" w:tplc="04190019" w:tentative="1">
+      <w:start w:val="1"/>
+      <w:numFmt w:val="lowerLetter"/>
+      <w:lvlText w:val="%8."/>
+      <w:lvlJc w:val="left"/>
+      <w:pPr>
+        <w:ind w:left="5760" w:hanging="360"/>
+      </w:pPr>
+    </w:lvl>
+    <w:lvl w:ilvl="8" w:tplc="0419001B" w:tentative="1">
+      <w:start w:val="1"/>
+      <w:numFmt w:val="lowerRoman"/>
+      <w:lvlText w:val="%9."/>
+      <w:lvlJc w:val="right"/>
+      <w:pPr>
+        <w:ind w:left="6480" w:hanging="180"/>
+      </w:pPr>
+    </w:lvl>
+  </w:abstractNum>
+  <w:abstractNum w:abstractNumId="1" w15:restartNumberingAfterBreak="0">
+    <w:nsid w:val="04154D87"/>
+    <w:multiLevelType w:val="hybridMultilevel"/>
+    <w:tmpl w:val="E55CB35C"/>
+    <w:lvl w:ilvl="0" w:tplc="D37CCB9A">
+      <w:start w:val="1"/>
+      <w:numFmt w:val="decimal"/>
+      <w:lvlText w:val="%1."/>
+      <w:lvlJc w:val="left"/>
+      <w:pPr>
+        <w:ind w:left="1080" w:hanging="360"/>
+      </w:pPr>
+      <w:rPr>
+        <w:rFonts w:hint="default"/>
+      </w:rPr>
+    </w:lvl>
+    <w:lvl w:ilvl="1" w:tplc="04190019" w:tentative="1">
+      <w:start w:val="1"/>
+      <w:numFmt w:val="lowerLetter"/>
+      <w:lvlText w:val="%2."/>
+      <w:lvlJc w:val="left"/>
+      <w:pPr>
+        <w:ind w:left="1440" w:hanging="360"/>
+      </w:pPr>
+    </w:lvl>
+    <w:lvl w:ilvl="2" w:tplc="0419001B" w:tentative="1">
+      <w:start w:val="1"/>
+      <w:numFmt w:val="lowerRoman"/>
+      <w:lvlText w:val="%3."/>
+      <w:lvlJc w:val="right"/>
+      <w:pPr>
+        <w:ind w:left="2160" w:hanging="180"/>
+      </w:pPr>
+    </w:lvl>
+    <w:lvl w:ilvl="3" w:tplc="0419000F" w:tentative="1">
+      <w:start w:val="1"/>
+      <w:numFmt w:val="decimal"/>
+      <w:lvlText w:val="%4."/>
+      <w:lvlJc w:val="left"/>
+      <w:pPr>
+        <w:ind w:left="2880" w:hanging="360"/>
+      </w:pPr>
+    </w:lvl>
+    <w:lvl w:ilvl="4" w:tplc="04190019" w:tentative="1">
+      <w:start w:val="1"/>
+      <w:numFmt w:val="lowerLetter"/>
+      <w:lvlText w:val="%5."/>
+      <w:lvlJc w:val="left"/>
+      <w:pPr>
+        <w:ind w:left="3600" w:hanging="360"/>
+      </w:pPr>
+    </w:lvl>
+    <w:lvl w:ilvl="5" w:tplc="0419001B" w:tentative="1">
+      <w:start w:val="1"/>
+      <w:numFmt w:val="lowerRoman"/>
+      <w:lvlText w:val="%6."/>
+      <w:lvlJc w:val="right"/>
+      <w:pPr>
+        <w:ind w:left="4320" w:hanging="180"/>
+      </w:pPr>
+    </w:lvl>
+    <w:lvl w:ilvl="6" w:tplc="0419000F" w:tentative="1">
+      <w:start w:val="1"/>
+      <w:numFmt w:val="decimal"/>
+      <w:lvlText w:val="%7."/>
+      <w:lvlJc w:val="left"/>
+      <w:pPr>
+        <w:ind w:left="5040" w:hanging="360"/>
+      </w:pPr>
+    </w:lvl>
+    <w:lvl w:ilvl="7" w:tplc="04190019" w:tentative="1">
+      <w:start w:val="1"/>
+      <w:numFmt w:val="lowerLetter"/>
+      <w:lvlText w:val="%8."/>
+      <w:lvlJc w:val="left"/>
+      <w:pPr>
+        <w:ind w:left="5760" w:hanging="360"/>
+      </w:pPr>
+    </w:lvl>
+    <w:lvl w:ilvl="8" w:tplc="0419001B" w:tentative="1">
+      <w:start w:val="1"/>
+      <w:numFmt w:val="lowerRoman"/>
+      <w:lvlText w:val="%9."/>
+      <w:lvlJc w:val="right"/>
+      <w:pPr>
+        <w:ind w:left="6480" w:hanging="180"/>
+      </w:pPr>
+    </w:lvl>
+  </w:abstractNum>
+  <w:abstractNum w:abstractNumId="2" w15:restartNumberingAfterBreak="0">
+    <w:nsid w:val="22C100A0"/>
+    <w:multiLevelType w:val="hybridMultilevel"/>
+    <w:tmpl w:val="2F2AB7E6"/>
+    <w:lvl w:ilvl="0" w:tplc="0419000F">
+      <w:start w:val="1"/>
+      <w:numFmt w:val="decimal"/>
+      <w:lvlText w:val="%1."/>
+      <w:lvlJc w:val="left"/>
+      <w:pPr>
+        <w:ind w:left="720" w:hanging="360"/>
+      </w:pPr>
+    </w:lvl>
+    <w:lvl w:ilvl="1" w:tplc="04190019" w:tentative="1">
+      <w:start w:val="1"/>
+      <w:numFmt w:val="lowerLetter"/>
+      <w:lvlText w:val="%2."/>
+      <w:lvlJc w:val="left"/>
+      <w:pPr>
+        <w:ind w:left="1440" w:hanging="360"/>
+      </w:pPr>
+    </w:lvl>
+    <w:lvl w:ilvl="2" w:tplc="0419001B" w:tentative="1">
+      <w:start w:val="1"/>
+      <w:numFmt w:val="lowerRoman"/>
+      <w:lvlText w:val="%3."/>
+      <w:lvlJc w:val="right"/>
+      <w:pPr>
+        <w:ind w:left="2160" w:hanging="180"/>
+      </w:pPr>
+    </w:lvl>
+    <w:lvl w:ilvl="3" w:tplc="0419000F" w:tentative="1">
+      <w:start w:val="1"/>
+      <w:numFmt w:val="decimal"/>
+      <w:lvlText w:val="%4."/>
+      <w:lvlJc w:val="left"/>
+      <w:pPr>
+        <w:ind w:left="2880" w:hanging="360"/>
+      </w:pPr>
+    </w:lvl>
+    <w:lvl w:ilvl="4" w:tplc="04190019" w:tentative="1">
+      <w:start w:val="1"/>
+      <w:numFmt w:val="lowerLetter"/>
+      <w:lvlText w:val="%5."/>
+      <w:lvlJc w:val="left"/>
+      <w:pPr>
+        <w:ind w:left="3600" w:hanging="360"/>
+      </w:pPr>
+    </w:lvl>
+    <w:lvl w:ilvl="5" w:tplc="0419001B" w:tentative="1">
+      <w:start w:val="1"/>
+      <w:numFmt w:val="lowerRoman"/>
+      <w:lvlText w:val="%6."/>
+      <w:lvlJc w:val="right"/>
+      <w:pPr>
+        <w:ind w:left="4320" w:hanging="180"/>
+      </w:pPr>
+    </w:lvl>
+    <w:lvl w:ilvl="6" w:tplc="0419000F" w:tentative="1">
+      <w:start w:val="1"/>
+      <w:numFmt w:val="decimal"/>
+      <w:lvlText w:val="%7."/>
+      <w:lvlJc w:val="left"/>
+      <w:pPr>
+        <w:ind w:left="5040" w:hanging="360"/>
+      </w:pPr>
+    </w:lvl>
+    <w:lvl w:ilvl="7" w:tplc="04190019" w:tentative="1">
+      <w:start w:val="1"/>
+      <w:numFmt w:val="lowerLetter"/>
+      <w:lvlText w:val="%8."/>
+      <w:lvlJc w:val="left"/>
+      <w:pPr>
+        <w:ind w:left="5760" w:hanging="360"/>
+      </w:pPr>
+    </w:lvl>
+    <w:lvl w:ilvl="8" w:tplc="0419001B" w:tentative="1">
+      <w:start w:val="1"/>
+      <w:numFmt w:val="lowerRoman"/>
+      <w:lvlText w:val="%9."/>
+      <w:lvlJc w:val="right"/>
+      <w:pPr>
+        <w:ind w:left="6480" w:hanging="180"/>
+      </w:pPr>
+    </w:lvl>
+  </w:abstractNum>
+  <w:abstractNum w:abstractNumId="3" w15:restartNumberingAfterBreak="0">
+    <w:nsid w:val="33CC5FEC"/>
+    <w:multiLevelType w:val="hybridMultilevel"/>
+    <w:tmpl w:val="E1AAC5AC"/>
+    <w:lvl w:ilvl="0" w:tplc="0419000F">
+      <w:start w:val="1"/>
+      <w:numFmt w:val="decimal"/>
+      <w:lvlText w:val="%1."/>
+      <w:lvlJc w:val="left"/>
+      <w:pPr>
+        <w:ind w:left="720" w:hanging="360"/>
+      </w:pPr>
+      <w:rPr>
+        <w:rFonts w:hint="default"/>
+      </w:rPr>
+    </w:lvl>
+    <w:lvl w:ilvl="1" w:tplc="04190019" w:tentative="1">
+      <w:start w:val="1"/>
+      <w:numFmt w:val="lowerLetter"/>
+      <w:lvlText w:val="%2."/>
+      <w:lvlJc w:val="left"/>
+      <w:pPr>
+        <w:ind w:left="1440" w:hanging="360"/>
+      </w:pPr>
+    </w:lvl>
+    <w:lvl w:ilvl="2" w:tplc="0419001B" w:tentative="1">
+      <w:start w:val="1"/>
+      <w:numFmt w:val="lowerRoman"/>
+      <w:lvlText w:val="%3."/>
+      <w:lvlJc w:val="right"/>
+      <w:pPr>
+        <w:ind w:left="2160" w:hanging="180"/>
+      </w:pPr>
+    </w:lvl>
+    <w:lvl w:ilvl="3" w:tplc="0419000F" w:tentative="1">
+      <w:start w:val="1"/>
+      <w:numFmt w:val="decimal"/>
+      <w:lvlText w:val="%4."/>
+      <w:lvlJc w:val="left"/>
+      <w:pPr>
+        <w:ind w:left="2880" w:hanging="360"/>
+      </w:pPr>
+    </w:lvl>
+    <w:lvl w:ilvl="4" w:tplc="04190019" w:tentative="1">
+      <w:start w:val="1"/>
+      <w:numFmt w:val="lowerLetter"/>
+      <w:lvlText w:val="%5."/>
+      <w:lvlJc w:val="left"/>
+      <w:pPr>
+        <w:ind w:left="3600" w:hanging="360"/>
+      </w:pPr>
+    </w:lvl>
+    <w:lvl w:ilvl="5" w:tplc="0419001B" w:tentative="1">
+      <w:start w:val="1"/>
+      <w:numFmt w:val="lowerRoman"/>
+      <w:lvlText w:val="%6."/>
+      <w:lvlJc w:val="right"/>
+      <w:pPr>
+        <w:ind w:left="4320" w:hanging="180"/>
+      </w:pPr>
+    </w:lvl>
+    <w:lvl w:ilvl="6" w:tplc="0419000F" w:tentative="1">
+      <w:start w:val="1"/>
+      <w:numFmt w:val="decimal"/>
+      <w:lvlText w:val="%7."/>
+      <w:lvlJc w:val="left"/>
+      <w:pPr>
+        <w:ind w:left="5040" w:hanging="360"/>
+      </w:pPr>
+    </w:lvl>
+    <w:lvl w:ilvl="7" w:tplc="04190019" w:tentative="1">
+      <w:start w:val="1"/>
+      <w:numFmt w:val="lowerLetter"/>
+      <w:lvlText w:val="%8."/>
+      <w:lvlJc w:val="left"/>
+      <w:pPr>
+        <w:ind w:left="5760" w:hanging="360"/>
+      </w:pPr>
+    </w:lvl>
+    <w:lvl w:ilvl="8" w:tplc="0419001B" w:tentative="1">
+      <w:start w:val="1"/>
+      <w:numFmt w:val="lowerRoman"/>
+      <w:lvlText w:val="%9."/>
+      <w:lvlJc w:val="right"/>
+      <w:pPr>
+        <w:ind w:left="6480" w:hanging="180"/>
+      </w:pPr>
+    </w:lvl>
+  </w:abstractNum>
+  <w:abstractNum w:abstractNumId="4" w15:restartNumberingAfterBreak="0">
+    <w:nsid w:val="53D677E2"/>
+    <w:multiLevelType w:val="hybridMultilevel"/>
+    <w:tmpl w:val="4EF0B690"/>
+    <w:lvl w:ilvl="0" w:tplc="0419000F">
+      <w:start w:val="1"/>
+      <w:numFmt w:val="decimal"/>
+      <w:lvlText w:val="%1."/>
+      <w:lvlJc w:val="left"/>
+      <w:pPr>
+        <w:ind w:left="720" w:hanging="360"/>
+      </w:pPr>
+      <w:rPr>
+        <w:rFonts w:hint="default"/>
+      </w:rPr>
+    </w:lvl>
+    <w:lvl w:ilvl="1" w:tplc="04190019" w:tentative="1">
+      <w:start w:val="1"/>
+      <w:numFmt w:val="lowerLetter"/>
+      <w:lvlText w:val="%2."/>
+      <w:lvlJc w:val="left"/>
+      <w:pPr>
+        <w:ind w:left="1440" w:hanging="360"/>
+      </w:pPr>
+    </w:lvl>
+    <w:lvl w:ilvl="2" w:tplc="0419001B" w:tentative="1">
+      <w:start w:val="1"/>
+      <w:numFmt w:val="lowerRoman"/>
+      <w:lvlText w:val="%3."/>
+      <w:lvlJc w:val="right"/>
+      <w:pPr>
+        <w:ind w:left="2160" w:hanging="180"/>
+      </w:pPr>
+    </w:lvl>
+    <w:lvl w:ilvl="3" w:tplc="0419000F" w:tentative="1">
+      <w:start w:val="1"/>
+      <w:numFmt w:val="decimal"/>
+      <w:lvlText w:val="%4."/>
+      <w:lvlJc w:val="left"/>
+      <w:pPr>
+        <w:ind w:left="2880" w:hanging="360"/>
+      </w:pPr>
+    </w:lvl>
+    <w:lvl w:ilvl="4" w:tplc="04190019" w:tentative="1">
+      <w:start w:val="1"/>
+      <w:numFmt w:val="lowerLetter"/>
+      <w:lvlText w:val="%5."/>
+      <w:lvlJc w:val="left"/>
+      <w:pPr>
+        <w:ind w:left="3600" w:hanging="360"/>
+      </w:pPr>
+    </w:lvl>
+    <w:lvl w:ilvl="5" w:tplc="0419001B" w:tentative="1">
+      <w:start w:val="1"/>
+      <w:numFmt w:val="lowerRoman"/>
+      <w:lvlText w:val="%6."/>
+      <w:lvlJc w:val="right"/>
+      <w:pPr>
+        <w:ind w:left="4320" w:hanging="180"/>
+      </w:pPr>
+    </w:lvl>
+    <w:lvl w:ilvl="6" w:tplc="0419000F" w:tentative="1">
+      <w:start w:val="1"/>
+      <w:numFmt w:val="decimal"/>
+      <w:lvlText w:val="%7."/>
+      <w:lvlJc w:val="left"/>
+      <w:pPr>
+        <w:ind w:left="5040" w:hanging="360"/>
+      </w:pPr>
+    </w:lvl>
+    <w:lvl w:ilvl="7" w:tplc="04190019" w:tentative="1">
+      <w:start w:val="1"/>
+      <w:numFmt w:val="lowerLetter"/>
+      <w:lvlText w:val="%8."/>
+      <w:lvlJc w:val="left"/>
+      <w:pPr>
+        <w:ind w:left="5760" w:hanging="360"/>
+      </w:pPr>
+    </w:lvl>
+    <w:lvl w:ilvl="8" w:tplc="0419001B" w:tentative="1">
+      <w:start w:val="1"/>
+      <w:numFmt w:val="lowerRoman"/>
+      <w:lvlText w:val="%9."/>
+      <w:lvlJc w:val="right"/>
+      <w:pPr>
+        <w:ind w:left="6480" w:hanging="180"/>
+      </w:pPr>
+    </w:lvl>
+  </w:abstractNum>
+  <w:abstractNum w:abstractNumId="5" w15:restartNumberingAfterBreak="0">
+    <w:nsid w:val="573B379C"/>
+    <w:multiLevelType w:val="hybridMultilevel"/>
+    <w:tmpl w:val="1318BFFA"/>
+    <w:lvl w:ilvl="0" w:tplc="D37CCB9A">
+      <w:start w:val="1"/>
+      <w:numFmt w:val="decimal"/>
+      <w:lvlText w:val="%1."/>
+      <w:lvlJc w:val="left"/>
+      <w:pPr>
+        <w:ind w:left="1080" w:hanging="360"/>
+      </w:pPr>
+      <w:rPr>
+        <w:rFonts w:hint="default"/>
+      </w:rPr>
+    </w:lvl>
+    <w:lvl w:ilvl="1" w:tplc="04190019" w:tentative="1">
+      <w:start w:val="1"/>
+      <w:numFmt w:val="lowerLetter"/>
+      <w:lvlText w:val="%2."/>
+      <w:lvlJc w:val="left"/>
+      <w:pPr>
+        <w:ind w:left="1440" w:hanging="360"/>
+      </w:pPr>
+    </w:lvl>
+    <w:lvl w:ilvl="2" w:tplc="0419001B" w:tentative="1">
+      <w:start w:val="1"/>
+      <w:numFmt w:val="lowerRoman"/>
+      <w:lvlText w:val="%3."/>
+      <w:lvlJc w:val="right"/>
+      <w:pPr>
+        <w:ind w:left="2160" w:hanging="180"/>
+      </w:pPr>
+    </w:lvl>
+    <w:lvl w:ilvl="3" w:tplc="0419000F" w:tentative="1">
+      <w:start w:val="1"/>
+      <w:numFmt w:val="decimal"/>
+      <w:lvlText w:val="%4."/>
+      <w:lvlJc w:val="left"/>
+      <w:pPr>
+        <w:ind w:left="2880" w:hanging="360"/>
+      </w:pPr>
+    </w:lvl>
+    <w:lvl w:ilvl="4" w:tplc="04190019" w:tentative="1">
+      <w:start w:val="1"/>
+      <w:numFmt w:val="lowerLetter"/>
+      <w:lvlText w:val="%5."/>
+      <w:lvlJc w:val="left"/>
+      <w:pPr>
+        <w:ind w:left="3600" w:hanging="360"/>
+      </w:pPr>
+    </w:lvl>
+    <w:lvl w:ilvl="5" w:tplc="0419001B" w:tentative="1">
+      <w:start w:val="1"/>
+      <w:numFmt w:val="lowerRoman"/>
+      <w:lvlText w:val="%6."/>
+      <w:lvlJc w:val="right"/>
+      <w:pPr>
+        <w:ind w:left="4320" w:hanging="180"/>
+      </w:pPr>
+    </w:lvl>
+    <w:lvl w:ilvl="6" w:tplc="0419000F" w:tentative="1">
+      <w:start w:val="1"/>
+      <w:numFmt w:val="decimal"/>
+      <w:lvlText w:val="%7."/>
+      <w:lvlJc w:val="left"/>
+      <w:pPr>
+        <w:ind w:left="5040" w:hanging="360"/>
+      </w:pPr>
+    </w:lvl>
+    <w:lvl w:ilvl="7" w:tplc="04190019" w:tentative="1">
+      <w:start w:val="1"/>
+      <w:numFmt w:val="lowerLetter"/>
+      <w:lvlText w:val="%8."/>
+      <w:lvlJc w:val="left"/>
+      <w:pPr>
+        <w:ind w:left="5760" w:hanging="360"/>
+      </w:pPr>
+    </w:lvl>
+    <w:lvl w:ilvl="8" w:tplc="0419001B" w:tentative="1">
+      <w:start w:val="1"/>
+      <w:numFmt w:val="lowerRoman"/>
+      <w:lvlText w:val="%9."/>
+      <w:lvlJc w:val="right"/>
+      <w:pPr>
+        <w:ind w:left="6480" w:hanging="180"/>
+      </w:pPr>
+    </w:lvl>
+  </w:abstractNum>
+  <w:abstractNum w:abstractNumId="6" w15:restartNumberingAfterBreak="0">
+    <w:nsid w:val="5C311536"/>
+    <w:multiLevelType w:val="hybridMultilevel"/>
+    <w:tmpl w:val="FD02E44A"/>
+    <w:lvl w:ilvl="0" w:tplc="0419000F">
+      <w:start w:val="1"/>
+      <w:numFmt w:val="decimal"/>
+      <w:lvlText w:val="%1."/>
+      <w:lvlJc w:val="left"/>
+      <w:pPr>
+        <w:ind w:left="720" w:hanging="360"/>
+      </w:pPr>
+    </w:lvl>
+    <w:lvl w:ilvl="1" w:tplc="04190019" w:tentative="1">
+      <w:start w:val="1"/>
+      <w:numFmt w:val="lowerLetter"/>
+      <w:lvlText w:val="%2."/>
+      <w:lvlJc w:val="left"/>
+      <w:pPr>
+        <w:ind w:left="1440" w:hanging="360"/>
+      </w:pPr>
+    </w:lvl>
+    <w:lvl w:ilvl="2" w:tplc="0419001B" w:tentative="1">
+      <w:start w:val="1"/>
+      <w:numFmt w:val="lowerRoman"/>
+      <w:lvlText w:val="%3."/>
+      <w:lvlJc w:val="right"/>
+      <w:pPr>
+        <w:ind w:left="2160" w:hanging="180"/>
+      </w:pPr>
+    </w:lvl>
+    <w:lvl w:ilvl="3" w:tplc="0419000F" w:tentative="1">
+      <w:start w:val="1"/>
+      <w:numFmt w:val="decimal"/>
+      <w:lvlText w:val="%4."/>
+      <w:lvlJc w:val="left"/>
+      <w:pPr>
+        <w:ind w:left="2880" w:hanging="360"/>
+      </w:pPr>
+    </w:lvl>
+    <w:lvl w:ilvl="4" w:tplc="04190019" w:tentative="1">
+      <w:start w:val="1"/>
+      <w:numFmt w:val="lowerLetter"/>
+      <w:lvlText w:val="%5."/>
+      <w:lvlJc w:val="left"/>
+      <w:pPr>
+        <w:ind w:left="3600" w:hanging="360"/>
+      </w:pPr>
+    </w:lvl>
+    <w:lvl w:ilvl="5" w:tplc="0419001B" w:tentative="1">
+      <w:start w:val="1"/>
+      <w:numFmt w:val="lowerRoman"/>
+      <w:lvlText w:val="%6."/>
+      <w:lvlJc w:val="right"/>
+      <w:pPr>
+        <w:ind w:left="4320" w:hanging="180"/>
+      </w:pPr>
+    </w:lvl>
+    <w:lvl w:ilvl="6" w:tplc="0419000F" w:tentative="1">
+      <w:start w:val="1"/>
+      <w:numFmt w:val="decimal"/>
+      <w:lvlText w:val="%7."/>
+      <w:lvlJc w:val="left"/>
+      <w:pPr>
+        <w:ind w:left="5040" w:hanging="360"/>
+      </w:pPr>
+    </w:lvl>
+    <w:lvl w:ilvl="7" w:tplc="04190019" w:tentative="1">
+      <w:start w:val="1"/>
+      <w:numFmt w:val="lowerLetter"/>
+      <w:lvlText w:val="%8."/>
+      <w:lvlJc w:val="left"/>
+      <w:pPr>
+        <w:ind w:left="5760" w:hanging="360"/>
+      </w:pPr>
+    </w:lvl>
+    <w:lvl w:ilvl="8" w:tplc="0419001B" w:tentative="1">
+      <w:start w:val="1"/>
+      <w:numFmt w:val="lowerRoman"/>
+      <w:lvlText w:val="%9."/>
+      <w:lvlJc w:val="right"/>
+      <w:pPr>
+        <w:ind w:left="6480" w:hanging="180"/>
+      </w:pPr>
+    </w:lvl>
+  </w:abstractNum>
+  <w:abstractNum w:abstractNumId="7" w15:restartNumberingAfterBreak="0">
+    <w:nsid w:val="60211ED4"/>
+    <w:multiLevelType w:val="hybridMultilevel"/>
+    <w:tmpl w:val="C9844204"/>
+    <w:lvl w:ilvl="0" w:tplc="0419000F">
+      <w:start w:val="1"/>
+      <w:numFmt w:val="decimal"/>
+      <w:lvlText w:val="%1."/>
+      <w:lvlJc w:val="left"/>
+      <w:pPr>
+        <w:ind w:left="720" w:hanging="360"/>
+      </w:pPr>
+    </w:lvl>
+    <w:lvl w:ilvl="1" w:tplc="04190019" w:tentative="1">
+      <w:start w:val="1"/>
+      <w:numFmt w:val="lowerLetter"/>
+      <w:lvlText w:val="%2."/>
+      <w:lvlJc w:val="left"/>
+      <w:pPr>
+        <w:ind w:left="1440" w:hanging="360"/>
+      </w:pPr>
+    </w:lvl>
+    <w:lvl w:ilvl="2" w:tplc="0419001B" w:tentative="1">
+      <w:start w:val="1"/>
+      <w:numFmt w:val="lowerRoman"/>
+      <w:lvlText w:val="%3."/>
+      <w:lvlJc w:val="right"/>
+      <w:pPr>
+        <w:ind w:left="2160" w:hanging="180"/>
+      </w:pPr>
+    </w:lvl>
+    <w:lvl w:ilvl="3" w:tplc="0419000F" w:tentative="1">
+      <w:start w:val="1"/>
+      <w:numFmt w:val="decimal"/>
+      <w:lvlText w:val="%4."/>
+      <w:lvlJc w:val="left"/>
+      <w:pPr>
+        <w:ind w:left="2880" w:hanging="360"/>
+      </w:pPr>
+    </w:lvl>
+    <w:lvl w:ilvl="4" w:tplc="04190019" w:tentative="1">
+      <w:start w:val="1"/>
+      <w:numFmt w:val="lowerLetter"/>
+      <w:lvlText w:val="%5."/>
+      <w:lvlJc w:val="left"/>
+      <w:pPr>
+        <w:ind w:left="3600" w:hanging="360"/>
+      </w:pPr>
+    </w:lvl>
+    <w:lvl w:ilvl="5" w:tplc="0419001B" w:tentative="1">
+      <w:start w:val="1"/>
+      <w:numFmt w:val="lowerRoman"/>
+      <w:lvlText w:val="%6."/>
+      <w:lvlJc w:val="right"/>
+      <w:pPr>
+        <w:ind w:left="4320" w:hanging="180"/>
+      </w:pPr>
+    </w:lvl>
+    <w:lvl w:ilvl="6" w:tplc="0419000F" w:tentative="1">
+      <w:start w:val="1"/>
+      <w:numFmt w:val="decimal"/>
+      <w:lvlText w:val="%7."/>
+      <w:lvlJc w:val="left"/>
+      <w:pPr>
+        <w:ind w:left="5040" w:hanging="360"/>
+      </w:pPr>
+    </w:lvl>
+    <w:lvl w:ilvl="7" w:tplc="04190019" w:tentative="1">
+      <w:start w:val="1"/>
+      <w:numFmt w:val="lowerLetter"/>
+      <w:lvlText w:val="%8."/>
+      <w:lvlJc w:val="left"/>
+      <w:pPr>
+        <w:ind w:left="5760" w:hanging="360"/>
+      </w:pPr>
+    </w:lvl>
+    <w:lvl w:ilvl="8" w:tplc="0419001B" w:tentative="1">
+      <w:start w:val="1"/>
+      <w:numFmt w:val="lowerRoman"/>
+      <w:lvlText w:val="%9."/>
+      <w:lvlJc w:val="right"/>
+      <w:pPr>
+        <w:ind w:left="6480" w:hanging="180"/>
+      </w:pPr>
+    </w:lvl>
+  </w:abstractNum>
+  <w:abstractNum w:abstractNumId="8" w15:restartNumberingAfterBreak="0">
+    <w:nsid w:val="676D0851"/>
+    <w:multiLevelType w:val="hybridMultilevel"/>
+    <w:tmpl w:val="6DE41C4A"/>
+    <w:lvl w:ilvl="0" w:tplc="D37CCB9A">
+      <w:start w:val="1"/>
+      <w:numFmt w:val="decimal"/>
+      <w:lvlText w:val="%1."/>
+      <w:lvlJc w:val="left"/>
+      <w:pPr>
+        <w:ind w:left="1080" w:hanging="360"/>
+      </w:pPr>
+      <w:rPr>
+        <w:rFonts w:hint="default"/>
+      </w:rPr>
+    </w:lvl>
+    <w:lvl w:ilvl="1" w:tplc="04190019" w:tentative="1">
+      <w:start w:val="1"/>
+      <w:numFmt w:val="lowerLetter"/>
+      <w:lvlText w:val="%2."/>
+      <w:lvlJc w:val="left"/>
+      <w:pPr>
+        <w:ind w:left="1800" w:hanging="360"/>
+      </w:pPr>
+    </w:lvl>
+    <w:lvl w:ilvl="2" w:tplc="0419001B" w:tentative="1">
+      <w:start w:val="1"/>
+      <w:numFmt w:val="lowerRoman"/>
+      <w:lvlText w:val="%3."/>
+      <w:lvlJc w:val="right"/>
+      <w:pPr>
+        <w:ind w:left="2520" w:hanging="180"/>
+      </w:pPr>
+    </w:lvl>
+    <w:lvl w:ilvl="3" w:tplc="0419000F" w:tentative="1">
+      <w:start w:val="1"/>
+      <w:numFmt w:val="decimal"/>
+      <w:lvlText w:val="%4."/>
+      <w:lvlJc w:val="left"/>
+      <w:pPr>
+        <w:ind w:left="3240" w:hanging="360"/>
+      </w:pPr>
+    </w:lvl>
+    <w:lvl w:ilvl="4" w:tplc="04190019" w:tentative="1">
+      <w:start w:val="1"/>
+      <w:numFmt w:val="lowerLetter"/>
+      <w:lvlText w:val="%5."/>
+      <w:lvlJc w:val="left"/>
+      <w:pPr>
+        <w:ind w:left="3960" w:hanging="360"/>
+      </w:pPr>
+    </w:lvl>
+    <w:lvl w:ilvl="5" w:tplc="0419001B" w:tentative="1">
+      <w:start w:val="1"/>
+      <w:numFmt w:val="lowerRoman"/>
+      <w:lvlText w:val="%6."/>
+      <w:lvlJc w:val="right"/>
+      <w:pPr>
+        <w:ind w:left="4680" w:hanging="180"/>
+      </w:pPr>
+    </w:lvl>
+    <w:lvl w:ilvl="6" w:tplc="0419000F" w:tentative="1">
+      <w:start w:val="1"/>
+      <w:numFmt w:val="decimal"/>
+      <w:lvlText w:val="%7."/>
+      <w:lvlJc w:val="left"/>
+      <w:pPr>
+        <w:ind w:left="5400" w:hanging="360"/>
+      </w:pPr>
+    </w:lvl>
+    <w:lvl w:ilvl="7" w:tplc="04190019" w:tentative="1">
+      <w:start w:val="1"/>
+      <w:numFmt w:val="lowerLetter"/>
+      <w:lvlText w:val="%8."/>
+      <w:lvlJc w:val="left"/>
+      <w:pPr>
+        <w:ind w:left="6120" w:hanging="360"/>
+      </w:pPr>
+    </w:lvl>
+    <w:lvl w:ilvl="8" w:tplc="0419001B" w:tentative="1">
+      <w:start w:val="1"/>
+      <w:numFmt w:val="lowerRoman"/>
+      <w:lvlText w:val="%9."/>
+      <w:lvlJc w:val="right"/>
+      <w:pPr>
+        <w:ind w:left="6840" w:hanging="180"/>
+      </w:pPr>
+    </w:lvl>
+  </w:abstractNum>
+  <w:abstractNum w:abstractNumId="9" w15:restartNumberingAfterBreak="0">
+    <w:nsid w:val="6F4F0C0B"/>
+    <w:multiLevelType w:val="hybridMultilevel"/>
+    <w:tmpl w:val="5752596C"/>
+    <w:lvl w:ilvl="0" w:tplc="04190001">
+      <w:start w:val="1"/>
+      <w:numFmt w:val="bullet"/>
+      <w:lvlText w:val=""/>
+      <w:lvlJc w:val="left"/>
+      <w:pPr>
+        <w:ind w:left="720" w:hanging="360"/>
+      </w:pPr>
+      <w:rPr>
+        <w:rFonts w:ascii="Symbol" w:hAnsi="Symbol" w:hint="default"/>
+      </w:rPr>
+    </w:lvl>
+    <w:lvl w:ilvl="1" w:tplc="04190003" w:tentative="1">
+      <w:start w:val="1"/>
+      <w:numFmt w:val="bullet"/>
+      <w:lvlText w:val="o"/>
+      <w:lvlJc w:val="left"/>
+      <w:pPr>
+        <w:ind w:left="1440" w:hanging="360"/>
+      </w:pPr>
+      <w:rPr>
+        <w:rFonts w:ascii="Courier New" w:hAnsi="Courier New" w:cs="Courier New" w:hint="default"/>
+      </w:rPr>
+    </w:lvl>
+    <w:lvl w:ilvl="2" w:tplc="04190005" w:tentative="1">
+      <w:start w:val="1"/>
+      <w:numFmt w:val="bullet"/>
+      <w:lvlText w:val=""/>
+      <w:lvlJc w:val="left"/>
+      <w:pPr>
+        <w:ind w:left="2160" w:hanging="360"/>
+      </w:pPr>
+      <w:rPr>
+        <w:rFonts w:ascii="Wingdings" w:hAnsi="Wingdings" w:hint="default"/>
+      </w:rPr>
+    </w:lvl>
+    <w:lvl w:ilvl="3" w:tplc="04190001" w:tentative="1">
+      <w:start w:val="1"/>
+      <w:numFmt w:val="bullet"/>
+      <w:lvlText w:val=""/>
+      <w:lvlJc w:val="left"/>
+      <w:pPr>
+        <w:ind w:left="2880" w:hanging="360"/>
+      </w:pPr>
+      <w:rPr>
+        <w:rFonts w:ascii="Symbol" w:hAnsi="Symbol" w:hint="default"/>
+      </w:rPr>
+    </w:lvl>
+    <w:lvl w:ilvl="4" w:tplc="04190003" w:tentative="1">
+      <w:start w:val="1"/>
+      <w:numFmt w:val="bullet"/>
+      <w:lvlText w:val="o"/>
+      <w:lvlJc w:val="left"/>
+      <w:pPr>
+        <w:ind w:left="3600" w:hanging="360"/>
+      </w:pPr>
+      <w:rPr>
+        <w:rFonts w:ascii="Courier New" w:hAnsi="Courier New" w:cs="Courier New" w:hint="default"/>
+      </w:rPr>
+    </w:lvl>
+    <w:lvl w:ilvl="5" w:tplc="04190005" w:tentative="1">
+      <w:start w:val="1"/>
+      <w:numFmt w:val="bullet"/>
+      <w:lvlText w:val=""/>
+      <w:lvlJc w:val="left"/>
+      <w:pPr>
+        <w:ind w:left="4320" w:hanging="360"/>
+      </w:pPr>
+      <w:rPr>
+        <w:rFonts w:ascii="Wingdings" w:hAnsi="Wingdings" w:hint="default"/>
+      </w:rPr>
+    </w:lvl>
+    <w:lvl w:ilvl="6" w:tplc="04190001" w:tentative="1">
+      <w:start w:val="1"/>
+      <w:numFmt w:val="bullet"/>
+      <w:lvlText w:val=""/>
+      <w:lvlJc w:val="left"/>
+      <w:pPr>
+        <w:ind w:left="5040" w:hanging="360"/>
+      </w:pPr>
+      <w:rPr>
+        <w:rFonts w:ascii="Symbol" w:hAnsi="Symbol" w:hint="default"/>
+      </w:rPr>
+    </w:lvl>
+    <w:lvl w:ilvl="7" w:tplc="04190003" w:tentative="1">
+      <w:start w:val="1"/>
+      <w:numFmt w:val="bullet"/>
+      <w:lvlText w:val="o"/>
+      <w:lvlJc w:val="left"/>
+      <w:pPr>
+        <w:ind w:left="5760" w:hanging="360"/>
+      </w:pPr>
+      <w:rPr>
+        <w:rFonts w:ascii="Courier New" w:hAnsi="Courier New" w:cs="Courier New" w:hint="default"/>
+      </w:rPr>
+    </w:lvl>
+    <w:lvl w:ilvl="8" w:tplc="04190005" w:tentative="1">
+      <w:start w:val="1"/>
+      <w:numFmt w:val="bullet"/>
+      <w:lvlText w:val=""/>
+      <w:lvlJc w:val="left"/>
+      <w:pPr>
+        <w:ind w:left="6480" w:hanging="360"/>
+      </w:pPr>
+      <w:rPr>
+        <w:rFonts w:ascii="Wingdings" w:hAnsi="Wingdings" w:hint="default"/>
+      </w:rPr>
+    </w:lvl>
+  </w:abstractNum>
+  <w:abstractNum w:abstractNumId="10" w15:restartNumberingAfterBreak="0">
+    <w:nsid w:val="70A37A52"/>
+    <w:multiLevelType w:val="hybridMultilevel"/>
+    <w:tmpl w:val="CA303C10"/>
+    <w:lvl w:ilvl="0" w:tplc="0419000F">
+      <w:start w:val="1"/>
+      <w:numFmt w:val="decimal"/>
+      <w:lvlText w:val="%1."/>
+      <w:lvlJc w:val="left"/>
+      <w:pPr>
+        <w:ind w:left="720" w:hanging="360"/>
+      </w:pPr>
+      <w:rPr>
+        <w:rFonts w:hint="default"/>
+      </w:rPr>
+    </w:lvl>
+    <w:lvl w:ilvl="1" w:tplc="04190019" w:tentative="1">
+      <w:start w:val="1"/>
+      <w:numFmt w:val="lowerLetter"/>
+      <w:lvlText w:val="%2."/>
+      <w:lvlJc w:val="left"/>
+      <w:pPr>
+        <w:ind w:left="1440" w:hanging="360"/>
+      </w:pPr>
+    </w:lvl>
+    <w:lvl w:ilvl="2" w:tplc="0419001B" w:tentative="1">
+      <w:start w:val="1"/>
+      <w:numFmt w:val="lowerRoman"/>
+      <w:lvlText w:val="%3."/>
+      <w:lvlJc w:val="right"/>
+      <w:pPr>
+        <w:ind w:left="2160" w:hanging="180"/>
+      </w:pPr>
+    </w:lvl>
+    <w:lvl w:ilvl="3" w:tplc="0419000F" w:tentative="1">
+      <w:start w:val="1"/>
+      <w:numFmt w:val="decimal"/>
+      <w:lvlText w:val="%4."/>
+      <w:lvlJc w:val="left"/>
+      <w:pPr>
+        <w:ind w:left="2880" w:hanging="360"/>
+      </w:pPr>
+    </w:lvl>
+    <w:lvl w:ilvl="4" w:tplc="04190019" w:tentative="1">
+      <w:start w:val="1"/>
+      <w:numFmt w:val="lowerLetter"/>
+      <w:lvlText w:val="%5."/>
+      <w:lvlJc w:val="left"/>
+      <w:pPr>
+        <w:ind w:left="3600" w:hanging="360"/>
+      </w:pPr>
+    </w:lvl>
+    <w:lvl w:ilvl="5" w:tplc="0419001B" w:tentative="1">
+      <w:start w:val="1"/>
+      <w:numFmt w:val="lowerRoman"/>
+      <w:lvlText w:val="%6."/>
+      <w:lvlJc w:val="right"/>
+      <w:pPr>
+        <w:ind w:left="4320" w:hanging="180"/>
+      </w:pPr>
+    </w:lvl>
+    <w:lvl w:ilvl="6" w:tplc="0419000F" w:tentative="1">
+      <w:start w:val="1"/>
+      <w:numFmt w:val="decimal"/>
+      <w:lvlText w:val="%7."/>
+      <w:lvlJc w:val="left"/>
+      <w:pPr>
+        <w:ind w:left="5040" w:hanging="360"/>
+      </w:pPr>
+    </w:lvl>
+    <w:lvl w:ilvl="7" w:tplc="04190019" w:tentative="1">
+      <w:start w:val="1"/>
+      <w:numFmt w:val="lowerLetter"/>
+      <w:lvlText w:val="%8."/>
+      <w:lvlJc w:val="left"/>
+      <w:pPr>
+        <w:ind w:left="5760" w:hanging="360"/>
+      </w:pPr>
+    </w:lvl>
+    <w:lvl w:ilvl="8" w:tplc="0419001B" w:tentative="1">
+      <w:start w:val="1"/>
+      <w:numFmt w:val="lowerRoman"/>
+      <w:lvlText w:val="%9."/>
+      <w:lvlJc w:val="right"/>
+      <w:pPr>
+        <w:ind w:left="6480" w:hanging="180"/>
+      </w:pPr>
+    </w:lvl>
+  </w:abstractNum>
+  <w:abstractNum w:abstractNumId="11" w15:restartNumberingAfterBreak="0">
+    <w:nsid w:val="76FD2252"/>
+    <w:multiLevelType w:val="hybridMultilevel"/>
+    <w:tmpl w:val="256ACF84"/>
+    <w:lvl w:ilvl="0" w:tplc="0419000F">
+      <w:start w:val="1"/>
+      <w:numFmt w:val="decimal"/>
+      <w:lvlText w:val="%1."/>
+      <w:lvlJc w:val="left"/>
+      <w:pPr>
+        <w:ind w:left="720" w:hanging="360"/>
+      </w:pPr>
+      <w:rPr>
+        <w:rFonts w:hint="default"/>
+      </w:rPr>
+    </w:lvl>
+    <w:lvl w:ilvl="1" w:tplc="04190019" w:tentative="1">
+      <w:start w:val="1"/>
+      <w:numFmt w:val="lowerLetter"/>
+      <w:lvlText w:val="%2."/>
+      <w:lvlJc w:val="left"/>
+      <w:pPr>
+        <w:ind w:left="1440" w:hanging="360"/>
+      </w:pPr>
+    </w:lvl>
+    <w:lvl w:ilvl="2" w:tplc="0419001B" w:tentative="1">
+      <w:start w:val="1"/>
+      <w:numFmt w:val="lowerRoman"/>
+      <w:lvlText w:val="%3."/>
+      <w:lvlJc w:val="right"/>
+      <w:pPr>
+        <w:ind w:left="2160" w:hanging="180"/>
+      </w:pPr>
+    </w:lvl>
+    <w:lvl w:ilvl="3" w:tplc="0419000F" w:tentative="1">
+      <w:start w:val="1"/>
+      <w:numFmt w:val="decimal"/>
+      <w:lvlText w:val="%4."/>
+      <w:lvlJc w:val="left"/>
+      <w:pPr>
+        <w:ind w:left="2880" w:hanging="360"/>
+      </w:pPr>
+    </w:lvl>
+    <w:lvl w:ilvl="4" w:tplc="04190019" w:tentative="1">
+      <w:start w:val="1"/>
+      <w:numFmt w:val="lowerLetter"/>
+      <w:lvlText w:val="%5."/>
+      <w:lvlJc w:val="left"/>
+      <w:pPr>
+        <w:ind w:left="3600" w:hanging="360"/>
+      </w:pPr>
+    </w:lvl>
+    <w:lvl w:ilvl="5" w:tplc="0419001B" w:tentative="1">
+      <w:start w:val="1"/>
+      <w:numFmt w:val="lowerRoman"/>
+      <w:lvlText w:val="%6."/>
+      <w:lvlJc w:val="right"/>
+      <w:pPr>
+        <w:ind w:left="4320" w:hanging="180"/>
+      </w:pPr>
+    </w:lvl>
+    <w:lvl w:ilvl="6" w:tplc="0419000F" w:tentative="1">
+      <w:start w:val="1"/>
+      <w:numFmt w:val="decimal"/>
+      <w:lvlText w:val="%7."/>
+      <w:lvlJc w:val="left"/>
+      <w:pPr>
+        <w:ind w:left="5040" w:hanging="360"/>
+      </w:pPr>
+    </w:lvl>
+    <w:lvl w:ilvl="7" w:tplc="04190019" w:tentative="1">
+      <w:start w:val="1"/>
+      <w:numFmt w:val="lowerLetter"/>
+      <w:lvlText w:val="%8."/>
+      <w:lvlJc w:val="left"/>
+      <w:pPr>
+        <w:ind w:left="5760" w:hanging="360"/>
+      </w:pPr>
+    </w:lvl>
+    <w:lvl w:ilvl="8" w:tplc="0419001B" w:tentative="1">
+      <w:start w:val="1"/>
+      <w:numFmt w:val="lowerRoman"/>
+      <w:lvlText w:val="%9."/>
+      <w:lvlJc w:val="right"/>
+      <w:pPr>
+        <w:ind w:left="6480" w:hanging="180"/>
+      </w:pPr>
+    </w:lvl>
+  </w:abstractNum>
+  <w:num w:numId="1">
+    <w:abstractNumId w:val="3"/>
+  </w:num>
+  <w:num w:numId="2">
+    <w:abstractNumId w:val="0"/>
+  </w:num>
+  <w:num w:numId="3">
+    <w:abstractNumId w:val="8"/>
+  </w:num>
+  <w:num w:numId="4">
+    <w:abstractNumId w:val="9"/>
+  </w:num>
+  <w:num w:numId="5">
+    <w:abstractNumId w:val="5"/>
+  </w:num>
+  <w:num w:numId="6">
+    <w:abstractNumId w:val="1"/>
+  </w:num>
+  <w:num w:numId="7">
+    <w:abstractNumId w:val="4"/>
+  </w:num>
+  <w:num w:numId="8">
+    <w:abstractNumId w:val="2"/>
+  </w:num>
+  <w:num w:numId="9">
+    <w:abstractNumId w:val="6"/>
+  </w:num>
+  <w:num w:numId="10">
+    <w:abstractNumId w:val="11"/>
+  </w:num>
+  <w:num w:numId="11">
+    <w:abstractNumId w:val="7"/>
+  </w:num>
+  <w:num w:numId="12">
+    <w:abstractNumId w:val="10"/>
+  </w:num>
+</w:numbering>
 </file>
 
 <file path=word/styles.xml><?xml version="1.0" encoding="utf-8"?>
@@ -2231,6 +4765,17 @@
       </w:tblBorders>
     </w:tblPr>
   </w:style>
+  <w:style w:type="paragraph" w:styleId="a4">
+    <w:name w:val="List Paragraph"/>
+    <w:basedOn w:val="a"/>
+    <w:uiPriority w:val="34"/>
+    <w:qFormat/>
+    <w:rsid w:val="000C5C85"/>
+    <w:pPr>
+      <w:ind w:left="720"/>
+      <w:contextualSpacing/>
+    </w:pPr>
+  </w:style>
 </w:styles>
 </file>
 

</xml_diff>

<commit_message>
add few notes to doc
</commit_message>
<xml_diff>
--- a/Документация/Диспетчеризация Документация.docx
+++ b/Документация/Диспетчеризация Документация.docx
@@ -554,7 +554,6 @@
                 <w:lang w:val="en-US"/>
               </w:rPr>
             </w:pPr>
-            <w:proofErr w:type="spellStart"/>
             <w:r>
               <w:rPr>
                 <w:rFonts w:ascii="Times New Roman" w:hAnsi="Times New Roman" w:cs="Times New Roman"/>
@@ -564,7 +563,6 @@
               </w:rPr>
               <w:t>textarea</w:t>
             </w:r>
-            <w:proofErr w:type="spellEnd"/>
           </w:p>
         </w:tc>
       </w:tr>
@@ -652,7 +650,6 @@
                 <w:lang w:val="en-US"/>
               </w:rPr>
             </w:pPr>
-            <w:proofErr w:type="spellStart"/>
             <w:r>
               <w:rPr>
                 <w:rFonts w:ascii="Times New Roman" w:hAnsi="Times New Roman" w:cs="Times New Roman"/>
@@ -662,7 +659,6 @@
               </w:rPr>
               <w:t>radiobutton</w:t>
             </w:r>
-            <w:proofErr w:type="spellEnd"/>
           </w:p>
         </w:tc>
       </w:tr>
@@ -1184,7 +1180,6 @@
                 <w:lang w:val="en-US"/>
               </w:rPr>
             </w:pPr>
-            <w:proofErr w:type="spellStart"/>
             <w:r>
               <w:rPr>
                 <w:rFonts w:ascii="Times New Roman" w:hAnsi="Times New Roman" w:cs="Times New Roman"/>
@@ -1194,7 +1189,6 @@
               </w:rPr>
               <w:t>addressmap</w:t>
             </w:r>
-            <w:proofErr w:type="spellEnd"/>
           </w:p>
         </w:tc>
         <w:tc>
@@ -1232,7 +1226,6 @@
                 <w:lang w:val="en-US"/>
               </w:rPr>
             </w:pPr>
-            <w:proofErr w:type="spellStart"/>
             <w:r>
               <w:rPr>
                 <w:rFonts w:ascii="Times New Roman" w:hAnsi="Times New Roman" w:cs="Times New Roman"/>
@@ -1242,7 +1235,6 @@
               </w:rPr>
               <w:t>textarea</w:t>
             </w:r>
-            <w:proofErr w:type="spellEnd"/>
           </w:p>
         </w:tc>
       </w:tr>
@@ -1330,7 +1322,6 @@
                 <w:lang w:val="en-US"/>
               </w:rPr>
             </w:pPr>
-            <w:proofErr w:type="spellStart"/>
             <w:r>
               <w:rPr>
                 <w:rFonts w:ascii="Times New Roman" w:hAnsi="Times New Roman" w:cs="Times New Roman"/>
@@ -1340,7 +1331,6 @@
               </w:rPr>
               <w:t>textarea</w:t>
             </w:r>
-            <w:proofErr w:type="spellEnd"/>
           </w:p>
         </w:tc>
       </w:tr>
@@ -1382,7 +1372,6 @@
                 <w:lang w:val="en-US"/>
               </w:rPr>
             </w:pPr>
-            <w:proofErr w:type="spellStart"/>
             <w:r>
               <w:rPr>
                 <w:rFonts w:ascii="Times New Roman" w:hAnsi="Times New Roman" w:cs="Times New Roman"/>
@@ -1392,7 +1381,6 @@
               </w:rPr>
               <w:t>cityarea</w:t>
             </w:r>
-            <w:proofErr w:type="spellEnd"/>
           </w:p>
         </w:tc>
         <w:tc>
@@ -1684,7 +1672,6 @@
         </w:rPr>
         <w:t xml:space="preserve"> </w:t>
       </w:r>
-      <w:proofErr w:type="spellStart"/>
       <w:r>
         <w:rPr>
           <w:rFonts w:ascii="Times New Roman" w:hAnsi="Times New Roman" w:cs="Times New Roman"/>
@@ -1694,7 +1681,6 @@
         </w:rPr>
         <w:t>tapwaterticket</w:t>
       </w:r>
-      <w:proofErr w:type="spellEnd"/>
       <w:r>
         <w:rPr>
           <w:rFonts w:ascii="Times New Roman" w:hAnsi="Times New Roman" w:cs="Times New Roman"/>
@@ -1719,7 +1705,6 @@
         </w:rPr>
         <w:t xml:space="preserve"> </w:t>
       </w:r>
-      <w:proofErr w:type="gramStart"/>
       <w:r>
         <w:rPr>
           <w:rFonts w:ascii="Times New Roman" w:hAnsi="Times New Roman" w:cs="Times New Roman"/>
@@ -1745,7 +1730,6 @@
         </w:rPr>
         <w:t>dispatcher</w:t>
       </w:r>
-      <w:proofErr w:type="gramEnd"/>
     </w:p>
     <w:p>
       <w:pPr>
@@ -1807,27 +1791,8 @@
           <w:sz w:val="28"/>
           <w:szCs w:val="28"/>
         </w:rPr>
-        <w:t xml:space="preserve">, </w:t>
-      </w:r>
-      <w:proofErr w:type="spellStart"/>
-      <w:r>
-        <w:rPr>
-          <w:rFonts w:ascii="Times New Roman" w:hAnsi="Times New Roman" w:cs="Times New Roman"/>
-          <w:sz w:val="28"/>
-          <w:szCs w:val="28"/>
-        </w:rPr>
-        <w:t>фреймворке</w:t>
-      </w:r>
-      <w:proofErr w:type="spellEnd"/>
-      <w:r>
-        <w:rPr>
-          <w:rFonts w:ascii="Times New Roman" w:hAnsi="Times New Roman" w:cs="Times New Roman"/>
-          <w:sz w:val="28"/>
-          <w:szCs w:val="28"/>
-        </w:rPr>
-        <w:t xml:space="preserve"> </w:t>
-      </w:r>
-      <w:proofErr w:type="spellStart"/>
+        <w:t xml:space="preserve">, фреймворке </w:t>
+      </w:r>
       <w:r>
         <w:rPr>
           <w:rFonts w:ascii="Times New Roman" w:hAnsi="Times New Roman" w:cs="Times New Roman"/>
@@ -1837,15 +1802,33 @@
         </w:rPr>
         <w:t>Laravel</w:t>
       </w:r>
-      <w:proofErr w:type="spellEnd"/>
-      <w:r>
-        <w:rPr>
-          <w:rFonts w:ascii="Times New Roman" w:hAnsi="Times New Roman" w:cs="Times New Roman"/>
-          <w:sz w:val="28"/>
-          <w:szCs w:val="28"/>
-        </w:rPr>
-        <w:t>.</w:t>
-      </w:r>
+      <w:r>
+        <w:rPr>
+          <w:rFonts w:ascii="Times New Roman" w:hAnsi="Times New Roman" w:cs="Times New Roman"/>
+          <w:sz w:val="28"/>
+          <w:szCs w:val="28"/>
+        </w:rPr>
+        <w:t xml:space="preserve"> 8, </w:t>
+      </w:r>
+      <w:r>
+        <w:rPr>
+          <w:rFonts w:ascii="Times New Roman" w:hAnsi="Times New Roman" w:cs="Times New Roman"/>
+          <w:sz w:val="28"/>
+          <w:szCs w:val="28"/>
+          <w:lang w:val="en-US"/>
+        </w:rPr>
+        <w:t>PHP</w:t>
+      </w:r>
+      <w:r>
+        <w:rPr>
+          <w:rFonts w:ascii="Times New Roman" w:hAnsi="Times New Roman" w:cs="Times New Roman"/>
+          <w:sz w:val="28"/>
+          <w:szCs w:val="28"/>
+        </w:rPr>
+        <w:t xml:space="preserve"> 7.4</w:t>
+      </w:r>
+      <w:bookmarkStart w:id="0" w:name="_GoBack"/>
+      <w:bookmarkEnd w:id="0"/>
     </w:p>
     <w:p>
       <w:pPr>
@@ -2037,7 +2020,6 @@
         </w:rPr>
         <w:t xml:space="preserve">После авторизации Диспетчеру доступна страница ‘/’ (шаблон </w:t>
       </w:r>
-      <w:proofErr w:type="spellStart"/>
       <w:r>
         <w:rPr>
           <w:rFonts w:ascii="Times New Roman" w:hAnsi="Times New Roman" w:cs="Times New Roman"/>
@@ -2047,7 +2029,6 @@
         </w:rPr>
         <w:t>dispatchershome</w:t>
       </w:r>
-      <w:proofErr w:type="spellEnd"/>
       <w:r>
         <w:rPr>
           <w:rFonts w:ascii="Times New Roman" w:hAnsi="Times New Roman" w:cs="Times New Roman"/>
@@ -2073,7 +2054,6 @@
         </w:rPr>
         <w:t>.</w:t>
       </w:r>
-      <w:proofErr w:type="spellStart"/>
       <w:r>
         <w:rPr>
           <w:rFonts w:ascii="Times New Roman" w:hAnsi="Times New Roman" w:cs="Times New Roman"/>
@@ -2083,7 +2063,6 @@
         </w:rPr>
         <w:t>php</w:t>
       </w:r>
-      <w:proofErr w:type="spellEnd"/>
       <w:r>
         <w:rPr>
           <w:rFonts w:ascii="Times New Roman" w:hAnsi="Times New Roman" w:cs="Times New Roman"/>
@@ -2123,7 +2102,6 @@
         </w:rPr>
         <w:t>о ссылке Диспетчер может перейти к странице с формой Заявки ‘/</w:t>
       </w:r>
-      <w:proofErr w:type="spellStart"/>
       <w:r>
         <w:rPr>
           <w:rFonts w:ascii="Times New Roman" w:hAnsi="Times New Roman" w:cs="Times New Roman"/>
@@ -2133,7 +2111,6 @@
         </w:rPr>
         <w:t>tapwaterticket</w:t>
       </w:r>
-      <w:proofErr w:type="spellEnd"/>
       <w:r>
         <w:rPr>
           <w:rFonts w:ascii="Times New Roman" w:hAnsi="Times New Roman" w:cs="Times New Roman"/>
@@ -2224,7 +2201,6 @@
         </w:rPr>
         <w:t>Т</w:t>
       </w:r>
-      <w:proofErr w:type="spellStart"/>
       <w:r>
         <w:rPr>
           <w:rFonts w:ascii="Times New Roman" w:hAnsi="Times New Roman" w:cs="Times New Roman"/>
@@ -2234,7 +2210,6 @@
         </w:rPr>
         <w:t>apWaterTicketController</w:t>
       </w:r>
-      <w:proofErr w:type="spellEnd"/>
       <w:r>
         <w:rPr>
           <w:rFonts w:ascii="Times New Roman" w:hAnsi="Times New Roman" w:cs="Times New Roman"/>
@@ -2251,8 +2226,6 @@
         </w:rPr>
         <w:t xml:space="preserve"> в метод </w:t>
       </w:r>
-      <w:proofErr w:type="spellStart"/>
-      <w:proofErr w:type="gramStart"/>
       <w:r>
         <w:rPr>
           <w:rFonts w:ascii="Times New Roman" w:hAnsi="Times New Roman" w:cs="Times New Roman"/>
@@ -2262,49 +2235,21 @@
         </w:rPr>
         <w:t>stort</w:t>
       </w:r>
-      <w:proofErr w:type="spellEnd"/>
-      <w:r>
-        <w:rPr>
-          <w:rFonts w:ascii="Times New Roman" w:hAnsi="Times New Roman" w:cs="Times New Roman"/>
-          <w:sz w:val="28"/>
-          <w:szCs w:val="28"/>
-        </w:rPr>
-        <w:t>(</w:t>
-      </w:r>
-      <w:proofErr w:type="gramEnd"/>
-      <w:r>
-        <w:rPr>
-          <w:rFonts w:ascii="Times New Roman" w:hAnsi="Times New Roman" w:cs="Times New Roman"/>
-          <w:sz w:val="28"/>
-          <w:szCs w:val="28"/>
-        </w:rPr>
-        <w:t>),</w:t>
-      </w:r>
-      <w:r>
-        <w:rPr>
-          <w:rFonts w:ascii="Times New Roman" w:hAnsi="Times New Roman" w:cs="Times New Roman"/>
-          <w:sz w:val="28"/>
-          <w:szCs w:val="28"/>
-        </w:rPr>
-        <w:t xml:space="preserve"> предварительно пройдя проверку на </w:t>
-      </w:r>
-      <w:proofErr w:type="spellStart"/>
-      <w:r>
-        <w:rPr>
-          <w:rFonts w:ascii="Times New Roman" w:hAnsi="Times New Roman" w:cs="Times New Roman"/>
-          <w:sz w:val="28"/>
-          <w:szCs w:val="28"/>
-        </w:rPr>
-        <w:t>валидность</w:t>
-      </w:r>
-      <w:proofErr w:type="spellEnd"/>
-      <w:r>
-        <w:rPr>
-          <w:rFonts w:ascii="Times New Roman" w:hAnsi="Times New Roman" w:cs="Times New Roman"/>
-          <w:sz w:val="28"/>
-          <w:szCs w:val="28"/>
-        </w:rPr>
-        <w:t xml:space="preserve"> </w:t>
+      <w:r>
+        <w:rPr>
+          <w:rFonts w:ascii="Times New Roman" w:hAnsi="Times New Roman" w:cs="Times New Roman"/>
+          <w:sz w:val="28"/>
+          <w:szCs w:val="28"/>
+        </w:rPr>
+        <w:t>(),</w:t>
+      </w:r>
+      <w:r>
+        <w:rPr>
+          <w:rFonts w:ascii="Times New Roman" w:hAnsi="Times New Roman" w:cs="Times New Roman"/>
+          <w:sz w:val="28"/>
+          <w:szCs w:val="28"/>
+        </w:rPr>
+        <w:t xml:space="preserve"> предварительно пройдя проверку на валидность </w:t>
       </w:r>
       <w:r>
         <w:rPr>
@@ -2348,7 +2293,6 @@
         </w:rPr>
         <w:t>/</w:t>
       </w:r>
-      <w:proofErr w:type="spellStart"/>
       <w:r>
         <w:rPr>
           <w:rFonts w:ascii="Times New Roman" w:hAnsi="Times New Roman" w:cs="Times New Roman"/>
@@ -2358,7 +2302,6 @@
         </w:rPr>
         <w:t>StoreTapWaterTicketRequest</w:t>
       </w:r>
-      <w:proofErr w:type="spellEnd"/>
       <w:r>
         <w:rPr>
           <w:rFonts w:ascii="Times New Roman" w:hAnsi="Times New Roman" w:cs="Times New Roman"/>
@@ -2390,7 +2333,6 @@
         </w:rPr>
         <w:t xml:space="preserve">В таблице </w:t>
       </w:r>
-      <w:proofErr w:type="spellStart"/>
       <w:r>
         <w:rPr>
           <w:rFonts w:ascii="Times New Roman" w:hAnsi="Times New Roman" w:cs="Times New Roman"/>
@@ -2400,7 +2342,6 @@
         </w:rPr>
         <w:t>MySql</w:t>
       </w:r>
-      <w:proofErr w:type="spellEnd"/>
       <w:r>
         <w:rPr>
           <w:rFonts w:ascii="Times New Roman" w:hAnsi="Times New Roman" w:cs="Times New Roman"/>
@@ -2409,7 +2350,6 @@
         </w:rPr>
         <w:t xml:space="preserve"> данные записываются в строку, им присваивается </w:t>
       </w:r>
-      <w:proofErr w:type="spellStart"/>
       <w:r>
         <w:rPr>
           <w:rFonts w:ascii="Times New Roman" w:hAnsi="Times New Roman" w:cs="Times New Roman"/>
@@ -2419,7 +2359,6 @@
         </w:rPr>
         <w:t>tapwaterticket</w:t>
       </w:r>
-      <w:proofErr w:type="spellEnd"/>
       <w:r>
         <w:rPr>
           <w:rFonts w:ascii="Times New Roman" w:hAnsi="Times New Roman" w:cs="Times New Roman"/>
@@ -2509,7 +2448,6 @@
         </w:rPr>
         <w:t>Кликнув по ссылке в сообщении, Диспетчер переходит на страницу ‘/</w:t>
       </w:r>
-      <w:proofErr w:type="spellStart"/>
       <w:r>
         <w:rPr>
           <w:rFonts w:ascii="Times New Roman" w:hAnsi="Times New Roman" w:cs="Times New Roman"/>
@@ -2519,7 +2457,6 @@
         </w:rPr>
         <w:t>tabletickets</w:t>
       </w:r>
-      <w:proofErr w:type="spellEnd"/>
       <w:r>
         <w:rPr>
           <w:rFonts w:ascii="Times New Roman" w:hAnsi="Times New Roman" w:cs="Times New Roman"/>
@@ -2568,7 +2505,6 @@
         </w:rPr>
         <w:t>‘/</w:t>
       </w:r>
-      <w:proofErr w:type="spellStart"/>
       <w:r>
         <w:rPr>
           <w:rFonts w:ascii="Times New Roman" w:hAnsi="Times New Roman" w:cs="Times New Roman"/>
@@ -2578,7 +2514,6 @@
         </w:rPr>
         <w:t>tabletickets</w:t>
       </w:r>
-      <w:proofErr w:type="spellEnd"/>
       <w:r>
         <w:rPr>
           <w:rFonts w:ascii="Times New Roman" w:hAnsi="Times New Roman" w:cs="Times New Roman"/>
@@ -2595,7 +2530,6 @@
         </w:rPr>
         <w:t xml:space="preserve"> связана с контроллером </w:t>
       </w:r>
-      <w:proofErr w:type="spellStart"/>
       <w:r>
         <w:rPr>
           <w:rFonts w:ascii="Times New Roman" w:hAnsi="Times New Roman" w:cs="Times New Roman"/>
@@ -2605,7 +2539,6 @@
         </w:rPr>
         <w:t>TableTicketsController</w:t>
       </w:r>
-      <w:proofErr w:type="spellEnd"/>
       <w:r>
         <w:rPr>
           <w:rFonts w:ascii="Times New Roman" w:hAnsi="Times New Roman" w:cs="Times New Roman"/>
@@ -2645,7 +2578,6 @@
         </w:rPr>
         <w:t>При необходимости отредактировать заявку, Диспетчер кликает по кнопке и переходит на страницу ‘/</w:t>
       </w:r>
-      <w:proofErr w:type="spellStart"/>
       <w:r>
         <w:rPr>
           <w:rFonts w:ascii="Times New Roman" w:hAnsi="Times New Roman" w:cs="Times New Roman"/>
@@ -2655,7 +2587,6 @@
         </w:rPr>
         <w:t>ticketedit</w:t>
       </w:r>
-      <w:proofErr w:type="spellEnd"/>
       <w:r>
         <w:rPr>
           <w:rFonts w:ascii="Times New Roman" w:hAnsi="Times New Roman" w:cs="Times New Roman"/>
@@ -2752,19 +2683,8 @@
           <w:szCs w:val="28"/>
           <w:lang w:val="en-US"/>
         </w:rPr>
-        <w:t>/</w:t>
-      </w:r>
-      <w:proofErr w:type="spellStart"/>
-      <w:r>
-        <w:rPr>
-          <w:rFonts w:ascii="Times New Roman" w:hAnsi="Times New Roman" w:cs="Times New Roman"/>
-          <w:sz w:val="28"/>
-          <w:szCs w:val="28"/>
-          <w:lang w:val="en-US"/>
-        </w:rPr>
-        <w:t>tapwaterticket</w:t>
-      </w:r>
-      <w:proofErr w:type="spellEnd"/>
+        <w:t>/tapwaterticket</w:t>
+      </w:r>
       <w:r>
         <w:rPr>
           <w:rFonts w:ascii="Times New Roman" w:hAnsi="Times New Roman" w:cs="Times New Roman"/>
@@ -2843,19 +2763,8 @@
           <w:szCs w:val="28"/>
           <w:lang w:val="en-US"/>
         </w:rPr>
-        <w:t>/</w:t>
-      </w:r>
-      <w:proofErr w:type="spellStart"/>
-      <w:r>
-        <w:rPr>
-          <w:rFonts w:ascii="Times New Roman" w:hAnsi="Times New Roman" w:cs="Times New Roman"/>
-          <w:sz w:val="28"/>
-          <w:szCs w:val="28"/>
-          <w:lang w:val="en-US"/>
-        </w:rPr>
-        <w:t>tabletickets</w:t>
-      </w:r>
-      <w:proofErr w:type="spellEnd"/>
+        <w:t>/tabletickets</w:t>
+      </w:r>
       <w:r>
         <w:rPr>
           <w:rFonts w:ascii="Times New Roman" w:hAnsi="Times New Roman" w:cs="Times New Roman"/>
@@ -2894,19 +2803,8 @@
           <w:szCs w:val="28"/>
           <w:lang w:val="en-US"/>
         </w:rPr>
-        <w:t>/</w:t>
-      </w:r>
-      <w:proofErr w:type="spellStart"/>
-      <w:r>
-        <w:rPr>
-          <w:rFonts w:ascii="Times New Roman" w:hAnsi="Times New Roman" w:cs="Times New Roman"/>
-          <w:sz w:val="28"/>
-          <w:szCs w:val="28"/>
-          <w:lang w:val="en-US"/>
-        </w:rPr>
-        <w:t>ticketedit</w:t>
-      </w:r>
-      <w:proofErr w:type="spellEnd"/>
+        <w:t>/ticketedit</w:t>
+      </w:r>
       <w:r>
         <w:rPr>
           <w:rFonts w:ascii="Times New Roman" w:hAnsi="Times New Roman" w:cs="Times New Roman"/>
@@ -2965,7 +2863,6 @@
           <w:szCs w:val="28"/>
         </w:rPr>
       </w:pPr>
-      <w:proofErr w:type="spellStart"/>
       <w:r>
         <w:rPr>
           <w:rFonts w:ascii="Times New Roman" w:hAnsi="Times New Roman" w:cs="Times New Roman"/>
@@ -2975,7 +2872,6 @@
         </w:rPr>
         <w:t>TapWaterTicketController</w:t>
       </w:r>
-      <w:proofErr w:type="spellEnd"/>
     </w:p>
     <w:p>
       <w:pPr>
@@ -2991,7 +2887,6 @@
           <w:szCs w:val="28"/>
         </w:rPr>
       </w:pPr>
-      <w:proofErr w:type="spellStart"/>
       <w:r>
         <w:rPr>
           <w:rFonts w:ascii="Times New Roman" w:hAnsi="Times New Roman" w:cs="Times New Roman"/>
@@ -3001,7 +2896,6 @@
         </w:rPr>
         <w:t>TableTicketController</w:t>
       </w:r>
-      <w:proofErr w:type="spellEnd"/>
     </w:p>
     <w:p>
       <w:pPr>
@@ -3012,23 +2906,13 @@
           <w:szCs w:val="28"/>
         </w:rPr>
       </w:pPr>
-      <w:proofErr w:type="spellStart"/>
-      <w:r>
-        <w:rPr>
-          <w:rFonts w:ascii="Times New Roman" w:hAnsi="Times New Roman" w:cs="Times New Roman"/>
-          <w:sz w:val="28"/>
-          <w:szCs w:val="28"/>
-        </w:rPr>
-        <w:t>Валидатор</w:t>
-      </w:r>
-      <w:proofErr w:type="spellEnd"/>
-      <w:r>
-        <w:rPr>
-          <w:rFonts w:ascii="Times New Roman" w:hAnsi="Times New Roman" w:cs="Times New Roman"/>
-          <w:sz w:val="28"/>
-          <w:szCs w:val="28"/>
-        </w:rPr>
-        <w:t xml:space="preserve"> формы (</w:t>
+      <w:r>
+        <w:rPr>
+          <w:rFonts w:ascii="Times New Roman" w:hAnsi="Times New Roman" w:cs="Times New Roman"/>
+          <w:sz w:val="28"/>
+          <w:szCs w:val="28"/>
+        </w:rPr>
+        <w:t>Валидатор формы (</w:t>
       </w:r>
       <w:r>
         <w:rPr>
@@ -3070,7 +2954,6 @@
           <w:szCs w:val="28"/>
         </w:rPr>
       </w:pPr>
-      <w:proofErr w:type="spellStart"/>
       <w:r>
         <w:rPr>
           <w:rFonts w:ascii="Times New Roman" w:hAnsi="Times New Roman" w:cs="Times New Roman"/>
@@ -3080,7 +2963,6 @@
         </w:rPr>
         <w:t>StoreTapWaterTicketRequest</w:t>
       </w:r>
-      <w:proofErr w:type="spellEnd"/>
     </w:p>
     <w:p>
       <w:pPr>
@@ -3131,7 +3013,6 @@
           <w:szCs w:val="28"/>
         </w:rPr>
       </w:pPr>
-      <w:proofErr w:type="spellStart"/>
       <w:r>
         <w:rPr>
           <w:rFonts w:ascii="Times New Roman" w:hAnsi="Times New Roman" w:cs="Times New Roman"/>
@@ -3141,7 +3022,6 @@
         </w:rPr>
         <w:t>TapWaterTicketFeodosia</w:t>
       </w:r>
-      <w:proofErr w:type="spellEnd"/>
       <w:r>
         <w:rPr>
           <w:rFonts w:ascii="Times New Roman" w:hAnsi="Times New Roman" w:cs="Times New Roman"/>
@@ -3160,8 +3040,158 @@
           <w:szCs w:val="28"/>
         </w:rPr>
       </w:pPr>
-      <w:bookmarkStart w:id="0" w:name="_GoBack"/>
-      <w:bookmarkEnd w:id="0"/>
+    </w:p>
+    <w:p>
+      <w:pPr>
+        <w:jc w:val="both"/>
+        <w:rPr>
+          <w:rFonts w:ascii="Times New Roman" w:hAnsi="Times New Roman" w:cs="Times New Roman"/>
+          <w:sz w:val="28"/>
+          <w:szCs w:val="28"/>
+        </w:rPr>
+      </w:pPr>
+      <w:r>
+        <w:rPr>
+          <w:rFonts w:ascii="Times New Roman" w:hAnsi="Times New Roman" w:cs="Times New Roman"/>
+          <w:sz w:val="28"/>
+          <w:szCs w:val="28"/>
+          <w:lang w:val="en-US"/>
+        </w:rPr>
+        <w:t>Notes</w:t>
+      </w:r>
+      <w:r>
+        <w:rPr>
+          <w:rFonts w:ascii="Times New Roman" w:hAnsi="Times New Roman" w:cs="Times New Roman"/>
+          <w:sz w:val="28"/>
+          <w:szCs w:val="28"/>
+        </w:rPr>
+        <w:t xml:space="preserve">: </w:t>
+      </w:r>
+      <w:r>
+        <w:rPr>
+          <w:rFonts w:ascii="Times New Roman" w:hAnsi="Times New Roman" w:cs="Times New Roman"/>
+          <w:sz w:val="28"/>
+          <w:szCs w:val="28"/>
+        </w:rPr>
+        <w:t xml:space="preserve">В </w:t>
+      </w:r>
+      <w:r>
+        <w:rPr>
+          <w:rFonts w:ascii="Times New Roman" w:hAnsi="Times New Roman" w:cs="Times New Roman"/>
+          <w:sz w:val="28"/>
+          <w:szCs w:val="28"/>
+        </w:rPr>
+        <w:t>&lt;</w:t>
+      </w:r>
+      <w:r>
+        <w:rPr>
+          <w:rFonts w:ascii="Times New Roman" w:hAnsi="Times New Roman" w:cs="Times New Roman"/>
+          <w:sz w:val="28"/>
+          <w:szCs w:val="28"/>
+          <w:lang w:val="en-US"/>
+        </w:rPr>
+        <w:t>header</w:t>
+      </w:r>
+      <w:r>
+        <w:rPr>
+          <w:rFonts w:ascii="Times New Roman" w:hAnsi="Times New Roman" w:cs="Times New Roman"/>
+          <w:sz w:val="28"/>
+          <w:szCs w:val="28"/>
+        </w:rPr>
+        <w:t xml:space="preserve">&gt; </w:t>
+      </w:r>
+      <w:r>
+        <w:rPr>
+          <w:rFonts w:ascii="Times New Roman" w:hAnsi="Times New Roman" w:cs="Times New Roman"/>
+          <w:sz w:val="28"/>
+          <w:szCs w:val="28"/>
+          <w:lang w:val="en-US"/>
+        </w:rPr>
+        <w:t>html</w:t>
+      </w:r>
+      <w:r>
+        <w:rPr>
+          <w:rFonts w:ascii="Times New Roman" w:hAnsi="Times New Roman" w:cs="Times New Roman"/>
+          <w:sz w:val="28"/>
+          <w:szCs w:val="28"/>
+        </w:rPr>
+        <w:t>-</w:t>
+      </w:r>
+      <w:r>
+        <w:rPr>
+          <w:rFonts w:ascii="Times New Roman" w:hAnsi="Times New Roman" w:cs="Times New Roman"/>
+          <w:sz w:val="28"/>
+          <w:szCs w:val="28"/>
+        </w:rPr>
+        <w:t xml:space="preserve">страниц </w:t>
+      </w:r>
+      <w:r>
+        <w:rPr>
+          <w:rFonts w:ascii="Times New Roman" w:hAnsi="Times New Roman" w:cs="Times New Roman"/>
+          <w:sz w:val="28"/>
+          <w:szCs w:val="28"/>
+        </w:rPr>
+        <w:t>подключены плагины</w:t>
+      </w:r>
+      <w:r>
+        <w:rPr>
+          <w:rFonts w:ascii="Times New Roman" w:hAnsi="Times New Roman" w:cs="Times New Roman"/>
+          <w:sz w:val="28"/>
+          <w:szCs w:val="28"/>
+        </w:rPr>
+        <w:t>:</w:t>
+      </w:r>
+      <w:r>
+        <w:rPr>
+          <w:rFonts w:ascii="Times New Roman" w:hAnsi="Times New Roman" w:cs="Times New Roman"/>
+          <w:sz w:val="28"/>
+          <w:szCs w:val="28"/>
+        </w:rPr>
+        <w:t xml:space="preserve"> </w:t>
+      </w:r>
+      <w:r>
+        <w:rPr>
+          <w:rFonts w:ascii="Times New Roman" w:hAnsi="Times New Roman" w:cs="Times New Roman"/>
+          <w:sz w:val="28"/>
+          <w:szCs w:val="28"/>
+        </w:rPr>
+        <w:t xml:space="preserve">Яндекс-карты, КЛАДР </w:t>
+      </w:r>
+      <w:r>
+        <w:rPr>
+          <w:rFonts w:ascii="Times New Roman" w:hAnsi="Times New Roman" w:cs="Times New Roman"/>
+          <w:sz w:val="28"/>
+          <w:szCs w:val="28"/>
+          <w:lang w:val="en-US"/>
+        </w:rPr>
+        <w:t>API</w:t>
+      </w:r>
+      <w:r>
+        <w:rPr>
+          <w:rFonts w:ascii="Times New Roman" w:hAnsi="Times New Roman" w:cs="Times New Roman"/>
+          <w:sz w:val="28"/>
+          <w:szCs w:val="28"/>
+        </w:rPr>
+        <w:t xml:space="preserve">, </w:t>
+      </w:r>
+      <w:r>
+        <w:rPr>
+          <w:rFonts w:ascii="Times New Roman" w:hAnsi="Times New Roman" w:cs="Times New Roman"/>
+          <w:sz w:val="28"/>
+          <w:szCs w:val="28"/>
+        </w:rPr>
+        <w:t>плагин маска для ввода телефона.</w:t>
+      </w:r>
+    </w:p>
+    <w:p>
+      <w:pPr>
+        <w:jc w:val="both"/>
+        <w:rPr>
+          <w:rFonts w:ascii="Times New Roman" w:hAnsi="Times New Roman" w:cs="Times New Roman"/>
+          <w:sz w:val="28"/>
+          <w:szCs w:val="28"/>
+        </w:rPr>
+      </w:pPr>
     </w:p>
     <w:p>
       <w:pPr>

</xml_diff>